<commit_message>
Renamed book to books and added second python book. Added slidesf ro class 7. Changed name of slides for class 6 to reflect content more accurately. Made slight changes to Quiz 6.
</commit_message>
<xml_diff>
--- a/homework/Pythonlearn-06-Quiz.docx
+++ b/homework/Pythonlearn-06-Quiz.docx
@@ -35,14 +35,12 @@
     <w:p>
       <w:pPr>
         <w:rPr>
-          <w:rFonts w:ascii="Helvetica Neue" w:hAnsi="Helvetica Neue"/>
+          <w:rFonts w:ascii="Calibri" w:hAnsi="Calibri" w:cs="Calibri"/>
           <w:b/>
           <w:bCs/>
           <w:i/>
           <w:iCs/>
           <w:color w:val="495057"/>
-          <w:sz w:val="23"/>
-          <w:szCs w:val="23"/>
         </w:rPr>
       </w:pPr>
       <w:r>
@@ -53,25 +51,27 @@
       </w:r>
       <w:r>
         <w:rPr>
-          <w:rFonts w:ascii="Helvetica Neue" w:hAnsi="Helvetica Neue"/>
-          <w:color w:val="495057"/>
-          <w:sz w:val="23"/>
-          <w:szCs w:val="23"/>
+          <w:rFonts w:ascii="Calibri" w:hAnsi="Calibri" w:cs="Calibri"/>
+          <w:color w:val="495057"/>
           <w:shd w:val="clear" w:color="auto" w:fill="FFFFFF"/>
         </w:rPr>
         <w:t>What is the right way to play background music in your program?</w:t>
       </w:r>
       <w:r>
         <w:rPr>
-          <w:rFonts w:ascii="Helvetica Neue" w:hAnsi="Helvetica Neue"/>
-          <w:color w:val="495057"/>
-          <w:sz w:val="23"/>
-          <w:szCs w:val="23"/>
+          <w:rFonts w:ascii="Calibri" w:hAnsi="Calibri" w:cs="Calibri"/>
+          <w:color w:val="495057"/>
         </w:rPr>
         <w:br/>
       </w:r>
     </w:p>
-    <w:p/>
+    <w:p>
+      <w:pPr>
+        <w:rPr>
+          <w:rFonts w:ascii="Calibri" w:hAnsi="Calibri" w:cs="Calibri"/>
+        </w:rPr>
+      </w:pPr>
+    </w:p>
     <w:p>
       <w:pPr>
         <w:pStyle w:val="ListParagraph"/>
@@ -81,22 +81,18 @@
         </w:numPr>
         <w:spacing w:after="100" w:afterAutospacing="1"/>
         <w:rPr>
-          <w:rFonts w:ascii="Helvetica Neue" w:hAnsi="Helvetica Neue"/>
+          <w:rFonts w:ascii="Calibri" w:hAnsi="Calibri" w:cs="Calibri"/>
           <w:b/>
           <w:i/>
           <w:color w:val="495057"/>
-          <w:sz w:val="23"/>
-          <w:szCs w:val="23"/>
         </w:rPr>
       </w:pPr>
       <w:r>
         <w:rPr>
-          <w:rFonts w:ascii="Helvetica Neue" w:hAnsi="Helvetica Neue"/>
+          <w:rFonts w:ascii="Calibri" w:hAnsi="Calibri" w:cs="Calibri"/>
           <w:b/>
           <w:i/>
           <w:color w:val="495057"/>
-          <w:sz w:val="23"/>
-          <w:szCs w:val="23"/>
         </w:rPr>
         <w:t># Play Music</w:t>
       </w:r>
@@ -106,37 +102,41 @@
         <w:pStyle w:val="ListParagraph"/>
         <w:spacing w:after="100" w:afterAutospacing="1"/>
         <w:rPr>
-          <w:rFonts w:ascii="Helvetica Neue" w:hAnsi="Helvetica Neue"/>
+          <w:rFonts w:ascii="Calibri" w:hAnsi="Calibri" w:cs="Calibri"/>
           <w:b/>
           <w:i/>
           <w:color w:val="495057"/>
-          <w:sz w:val="23"/>
-          <w:szCs w:val="23"/>
-        </w:rPr>
-      </w:pPr>
-      <w:proofErr w:type="spellStart"/>
+        </w:rPr>
+      </w:pPr>
       <w:r>
         <w:rPr>
-          <w:rFonts w:ascii="Helvetica Neue" w:hAnsi="Helvetica Neue"/>
+          <w:rFonts w:ascii="Calibri" w:hAnsi="Calibri" w:cs="Calibri"/>
           <w:b/>
           <w:i/>
           <w:color w:val="495057"/>
-          <w:sz w:val="23"/>
-          <w:szCs w:val="23"/>
-        </w:rPr>
-        <w:t>pygame.mixer.music.load</w:t>
+        </w:rPr>
+        <w:t>pygame.mixer.music.load('funky_space_music.mp3')</w:t>
       </w:r>
-      <w:proofErr w:type="spellEnd"/>
-      <w:r>
-        <w:rPr>
-          <w:rFonts w:ascii="Helvetica Neue" w:hAnsi="Helvetica Neue"/>
+    </w:p>
+    <w:p>
+      <w:pPr>
+        <w:pStyle w:val="ListParagraph"/>
+        <w:spacing w:after="100" w:afterAutospacing="1"/>
+        <w:rPr>
+          <w:rFonts w:ascii="Calibri" w:hAnsi="Calibri" w:cs="Calibri"/>
           <w:b/>
           <w:i/>
           <w:color w:val="495057"/>
-          <w:sz w:val="23"/>
-          <w:szCs w:val="23"/>
-        </w:rPr>
-        <w:t>('funky_space_music.mp3')</w:t>
+        </w:rPr>
+      </w:pPr>
+      <w:r>
+        <w:rPr>
+          <w:rFonts w:ascii="Calibri" w:hAnsi="Calibri" w:cs="Calibri"/>
+          <w:b/>
+          <w:i/>
+          <w:color w:val="495057"/>
+        </w:rPr>
+        <w:t>pygame.mixer.music.play(-1, 0.0)</w:t>
       </w:r>
     </w:p>
     <w:p>
@@ -144,48 +144,8 @@
         <w:pStyle w:val="ListParagraph"/>
         <w:spacing w:after="100" w:afterAutospacing="1"/>
         <w:rPr>
-          <w:rFonts w:ascii="Helvetica Neue" w:hAnsi="Helvetica Neue"/>
-          <w:b/>
-          <w:i/>
-          <w:color w:val="495057"/>
-          <w:sz w:val="23"/>
-          <w:szCs w:val="23"/>
-        </w:rPr>
-      </w:pPr>
-      <w:proofErr w:type="spellStart"/>
-      <w:r>
-        <w:rPr>
-          <w:rFonts w:ascii="Helvetica Neue" w:hAnsi="Helvetica Neue"/>
-          <w:b/>
-          <w:i/>
-          <w:color w:val="495057"/>
-          <w:sz w:val="23"/>
-          <w:szCs w:val="23"/>
-        </w:rPr>
-        <w:t>pygame.mixer.music.play</w:t>
-      </w:r>
-      <w:proofErr w:type="spellEnd"/>
-      <w:r>
-        <w:rPr>
-          <w:rFonts w:ascii="Helvetica Neue" w:hAnsi="Helvetica Neue"/>
-          <w:b/>
-          <w:i/>
-          <w:color w:val="495057"/>
-          <w:sz w:val="23"/>
-          <w:szCs w:val="23"/>
-        </w:rPr>
-        <w:t>(-1, 0.0)</w:t>
-      </w:r>
-    </w:p>
-    <w:p>
-      <w:pPr>
-        <w:pStyle w:val="ListParagraph"/>
-        <w:spacing w:after="100" w:afterAutospacing="1"/>
-        <w:rPr>
-          <w:rFonts w:ascii="Helvetica Neue" w:hAnsi="Helvetica Neue"/>
-          <w:color w:val="495057"/>
-          <w:sz w:val="23"/>
-          <w:szCs w:val="23"/>
+          <w:rFonts w:ascii="Calibri" w:hAnsi="Calibri" w:cs="Calibri"/>
+          <w:color w:val="495057"/>
         </w:rPr>
       </w:pPr>
     </w:p>
@@ -198,22 +158,18 @@
         </w:numPr>
         <w:spacing w:after="100" w:afterAutospacing="1"/>
         <w:rPr>
-          <w:rFonts w:ascii="Helvetica Neue" w:hAnsi="Helvetica Neue"/>
+          <w:rFonts w:ascii="Calibri" w:hAnsi="Calibri" w:cs="Calibri"/>
           <w:b/>
           <w:i/>
           <w:color w:val="495057"/>
-          <w:sz w:val="23"/>
-          <w:szCs w:val="23"/>
         </w:rPr>
       </w:pPr>
       <w:r>
         <w:rPr>
-          <w:rFonts w:ascii="Helvetica Neue" w:hAnsi="Helvetica Neue"/>
+          <w:rFonts w:ascii="Calibri" w:hAnsi="Calibri" w:cs="Calibri"/>
           <w:b/>
           <w:i/>
           <w:color w:val="495057"/>
-          <w:sz w:val="23"/>
-          <w:szCs w:val="23"/>
         </w:rPr>
         <w:t># Play a beep!</w:t>
       </w:r>
@@ -223,127 +179,68 @@
         <w:pStyle w:val="ListParagraph"/>
         <w:spacing w:after="100" w:afterAutospacing="1"/>
         <w:rPr>
-          <w:rFonts w:ascii="Helvetica Neue" w:hAnsi="Helvetica Neue"/>
+          <w:rFonts w:ascii="Calibri" w:hAnsi="Calibri" w:cs="Calibri"/>
           <w:b/>
           <w:i/>
           <w:color w:val="495057"/>
-          <w:sz w:val="23"/>
-          <w:szCs w:val="23"/>
-        </w:rPr>
-      </w:pPr>
-      <w:proofErr w:type="spellStart"/>
+        </w:rPr>
+      </w:pPr>
       <w:r>
         <w:rPr>
-          <w:rFonts w:ascii="Helvetica Neue" w:hAnsi="Helvetica Neue"/>
+          <w:rFonts w:ascii="Calibri" w:hAnsi="Calibri" w:cs="Calibri"/>
           <w:b/>
           <w:i/>
           <w:color w:val="495057"/>
-          <w:sz w:val="23"/>
-          <w:szCs w:val="23"/>
-        </w:rPr>
-        <w:t>soundObj</w:t>
+        </w:rPr>
+        <w:t>soundObj = pygame.mixer.Sound('beep.wav')</w:t>
       </w:r>
-      <w:proofErr w:type="spellEnd"/>
-      <w:r>
-        <w:rPr>
-          <w:rFonts w:ascii="Helvetica Neue" w:hAnsi="Helvetica Neue"/>
+    </w:p>
+    <w:p>
+      <w:pPr>
+        <w:pStyle w:val="ListParagraph"/>
+        <w:spacing w:after="100" w:afterAutospacing="1"/>
+        <w:rPr>
+          <w:rFonts w:ascii="Calibri" w:hAnsi="Calibri" w:cs="Calibri"/>
           <w:b/>
           <w:i/>
           <w:color w:val="495057"/>
-          <w:sz w:val="23"/>
-          <w:szCs w:val="23"/>
-        </w:rPr>
-        <w:t xml:space="preserve"> = </w:t>
-      </w:r>
-      <w:proofErr w:type="spellStart"/>
+        </w:rPr>
+      </w:pPr>
       <w:r>
         <w:rPr>
-          <w:rFonts w:ascii="Helvetica Neue" w:hAnsi="Helvetica Neue"/>
+          <w:rFonts w:ascii="Calibri" w:hAnsi="Calibri" w:cs="Calibri"/>
           <w:b/>
           <w:i/>
           <w:color w:val="495057"/>
-          <w:sz w:val="23"/>
-          <w:szCs w:val="23"/>
-        </w:rPr>
-        <w:t>pygame.mixer.Sound</w:t>
+        </w:rPr>
+        <w:t>soundObj.play() # Play sound one time</w:t>
       </w:r>
-      <w:proofErr w:type="spellEnd"/>
+    </w:p>
+    <w:p>
+      <w:pPr>
+        <w:rPr>
+          <w:rFonts w:ascii="Calibri" w:hAnsi="Calibri" w:cs="Calibri"/>
+        </w:rPr>
+      </w:pPr>
       <w:r>
         <w:rPr>
-          <w:rFonts w:ascii="Helvetica Neue" w:hAnsi="Helvetica Neue"/>
-          <w:b/>
-          <w:i/>
-          <w:color w:val="495057"/>
-          <w:sz w:val="23"/>
-          <w:szCs w:val="23"/>
-        </w:rPr>
-        <w:t>('beep.wav')</w:t>
-      </w:r>
-    </w:p>
-    <w:p>
-      <w:pPr>
-        <w:pStyle w:val="ListParagraph"/>
-        <w:spacing w:after="100" w:afterAutospacing="1"/>
-        <w:rPr>
-          <w:rFonts w:ascii="Helvetica Neue" w:hAnsi="Helvetica Neue"/>
-          <w:b/>
-          <w:i/>
-          <w:color w:val="495057"/>
-          <w:sz w:val="23"/>
-          <w:szCs w:val="23"/>
-        </w:rPr>
-      </w:pPr>
-      <w:proofErr w:type="spellStart"/>
-      <w:r>
-        <w:rPr>
-          <w:rFonts w:ascii="Helvetica Neue" w:hAnsi="Helvetica Neue"/>
-          <w:b/>
-          <w:i/>
-          <w:color w:val="495057"/>
-          <w:sz w:val="23"/>
-          <w:szCs w:val="23"/>
-        </w:rPr>
-        <w:t>soundObj.play</w:t>
-      </w:r>
-      <w:proofErr w:type="spellEnd"/>
-      <w:r>
-        <w:rPr>
-          <w:rFonts w:ascii="Helvetica Neue" w:hAnsi="Helvetica Neue"/>
-          <w:b/>
-          <w:i/>
-          <w:color w:val="495057"/>
-          <w:sz w:val="23"/>
-          <w:szCs w:val="23"/>
-        </w:rPr>
-        <w:t>() # Play sound one time</w:t>
-      </w:r>
-    </w:p>
-    <w:p>
-      <w:r>
-        <w:rPr>
-          <w:rFonts w:ascii="Helvetica Neue" w:hAnsi="Helvetica Neue"/>
-          <w:color w:val="495057"/>
-          <w:sz w:val="23"/>
-          <w:szCs w:val="23"/>
+          <w:rFonts w:ascii="Calibri" w:hAnsi="Calibri" w:cs="Calibri"/>
+          <w:color w:val="495057"/>
         </w:rPr>
         <w:t xml:space="preserve">Q2) </w:t>
       </w:r>
       <w:r>
         <w:rPr>
-          <w:rFonts w:ascii="Helvetica Neue" w:hAnsi="Helvetica Neue"/>
-          <w:color w:val="495057"/>
-          <w:sz w:val="23"/>
-          <w:szCs w:val="23"/>
+          <w:rFonts w:ascii="Calibri" w:hAnsi="Calibri" w:cs="Calibri"/>
+          <w:color w:val="495057"/>
           <w:shd w:val="clear" w:color="auto" w:fill="FFFFFF"/>
         </w:rPr>
         <w:t>These two lines of code will draw the same thing on the screen:</w:t>
       </w:r>
       <w:r>
         <w:rPr>
-          <w:rFonts w:ascii="Helvetica Neue" w:hAnsi="Helvetica Neue"/>
-          <w:color w:val="495057"/>
-          <w:sz w:val="23"/>
-          <w:szCs w:val="23"/>
+          <w:rFonts w:ascii="Calibri" w:hAnsi="Calibri" w:cs="Calibri"/>
+          <w:color w:val="495057"/>
         </w:rPr>
         <w:br/>
       </w:r>
@@ -351,91 +248,59 @@
     <w:p>
       <w:pPr>
         <w:rPr>
-          <w:rFonts w:ascii="Helvetica Neue" w:hAnsi="Helvetica Neue"/>
+          <w:rFonts w:ascii="Calibri" w:hAnsi="Calibri" w:cs="Calibri"/>
           <w:i/>
           <w:color w:val="495057"/>
-          <w:sz w:val="23"/>
-          <w:szCs w:val="23"/>
-        </w:rPr>
-      </w:pPr>
-      <w:proofErr w:type="spellStart"/>
+        </w:rPr>
+      </w:pPr>
       <w:r>
         <w:rPr>
-          <w:rFonts w:ascii="Helvetica Neue" w:hAnsi="Helvetica Neue"/>
+          <w:rFonts w:ascii="Calibri" w:hAnsi="Calibri" w:cs="Calibri"/>
           <w:b/>
           <w:bCs/>
           <w:i/>
           <w:color w:val="495057"/>
-          <w:sz w:val="23"/>
-          <w:szCs w:val="23"/>
-        </w:rPr>
-        <w:t>pygame.draw.rect</w:t>
+        </w:rPr>
+        <w:t>pygame.draw.rect(DISPLAYSURF, RED, (100, 100, 100, 100))</w:t>
       </w:r>
-      <w:proofErr w:type="spellEnd"/>
-      <w:r>
-        <w:rPr>
-          <w:rFonts w:ascii="Helvetica Neue" w:hAnsi="Helvetica Neue"/>
+    </w:p>
+    <w:p>
+      <w:pPr>
+        <w:rPr>
+          <w:rFonts w:ascii="Calibri" w:hAnsi="Calibri" w:cs="Calibri"/>
           <w:b/>
           <w:bCs/>
           <w:i/>
           <w:color w:val="495057"/>
-          <w:sz w:val="23"/>
-          <w:szCs w:val="23"/>
-        </w:rPr>
-        <w:t>(DISPLAYSURF, RED, (100, 100, 100, 100))</w:t>
-      </w:r>
-    </w:p>
-    <w:p>
-      <w:pPr>
-        <w:rPr>
-          <w:rFonts w:ascii="Helvetica Neue" w:hAnsi="Helvetica Neue"/>
+        </w:rPr>
+      </w:pPr>
+    </w:p>
+    <w:p>
+      <w:pPr>
+        <w:rPr>
+          <w:rFonts w:ascii="Calibri" w:hAnsi="Calibri" w:cs="Calibri"/>
+          <w:i/>
+          <w:color w:val="495057"/>
+        </w:rPr>
+      </w:pPr>
+      <w:r>
+        <w:rPr>
+          <w:rFonts w:ascii="Calibri" w:hAnsi="Calibri" w:cs="Calibri"/>
           <w:b/>
           <w:bCs/>
           <w:i/>
           <w:color w:val="495057"/>
-          <w:sz w:val="23"/>
-          <w:szCs w:val="23"/>
-        </w:rPr>
-      </w:pPr>
-    </w:p>
-    <w:p>
-      <w:pPr>
-        <w:rPr>
-          <w:rFonts w:ascii="Helvetica Neue" w:hAnsi="Helvetica Neue"/>
-          <w:i/>
-          <w:color w:val="495057"/>
-          <w:sz w:val="23"/>
-          <w:szCs w:val="23"/>
-        </w:rPr>
-      </w:pPr>
-      <w:proofErr w:type="spellStart"/>
-      <w:r>
-        <w:rPr>
-          <w:rFonts w:ascii="Helvetica Neue" w:hAnsi="Helvetica Neue"/>
-          <w:b/>
-          <w:bCs/>
-          <w:i/>
-          <w:color w:val="495057"/>
-          <w:sz w:val="23"/>
-          <w:szCs w:val="23"/>
-        </w:rPr>
-        <w:t>pygame.draw.polygon</w:t>
+        </w:rPr>
+        <w:t>pygame.draw.polygon(DISPLAYSURF, RED, ((100,100), (200, 100), (200, 200), (100, 200)))</w:t>
       </w:r>
-      <w:proofErr w:type="spellEnd"/>
-      <w:r>
-        <w:rPr>
-          <w:rFonts w:ascii="Helvetica Neue" w:hAnsi="Helvetica Neue"/>
-          <w:b/>
-          <w:bCs/>
-          <w:i/>
-          <w:color w:val="495057"/>
-          <w:sz w:val="23"/>
-          <w:szCs w:val="23"/>
-        </w:rPr>
-        <w:t>(DISPLAYSURF, RED, ((100,100), (200, 100), (200, 200), (100, 200)))</w:t>
-      </w:r>
-    </w:p>
-    <w:p/>
+    </w:p>
+    <w:p>
+      <w:pPr>
+        <w:rPr>
+          <w:rFonts w:ascii="Calibri" w:hAnsi="Calibri" w:cs="Calibri"/>
+        </w:rPr>
+      </w:pPr>
+    </w:p>
     <w:p>
       <w:pPr>
         <w:pStyle w:val="NormalWeb"/>
@@ -445,18 +310,14 @@
         </w:numPr>
         <w:spacing w:before="0" w:beforeAutospacing="0"/>
         <w:rPr>
-          <w:rFonts w:ascii="Helvetica Neue" w:hAnsi="Helvetica Neue"/>
-          <w:color w:val="495057"/>
-          <w:sz w:val="23"/>
-          <w:szCs w:val="23"/>
+          <w:rFonts w:ascii="Calibri" w:hAnsi="Calibri" w:cs="Calibri"/>
+          <w:color w:val="495057"/>
         </w:rPr>
       </w:pPr>
       <w:r>
         <w:rPr>
-          <w:rFonts w:ascii="Helvetica Neue" w:hAnsi="Helvetica Neue"/>
-          <w:color w:val="495057"/>
-          <w:sz w:val="23"/>
-          <w:szCs w:val="23"/>
+          <w:rFonts w:ascii="Calibri" w:hAnsi="Calibri" w:cs="Calibri"/>
+          <w:color w:val="495057"/>
         </w:rPr>
         <w:t>True</w:t>
       </w:r>
@@ -470,18 +331,14 @@
         </w:numPr>
         <w:spacing w:before="0" w:beforeAutospacing="0"/>
         <w:rPr>
-          <w:rFonts w:ascii="Helvetica Neue" w:hAnsi="Helvetica Neue"/>
-          <w:color w:val="495057"/>
-          <w:sz w:val="23"/>
-          <w:szCs w:val="23"/>
+          <w:rFonts w:ascii="Calibri" w:hAnsi="Calibri" w:cs="Calibri"/>
+          <w:color w:val="495057"/>
         </w:rPr>
       </w:pPr>
       <w:r>
         <w:rPr>
-          <w:rFonts w:ascii="Helvetica Neue" w:hAnsi="Helvetica Neue"/>
-          <w:color w:val="495057"/>
-          <w:sz w:val="23"/>
-          <w:szCs w:val="23"/>
+          <w:rFonts w:ascii="Calibri" w:hAnsi="Calibri" w:cs="Calibri"/>
+          <w:color w:val="495057"/>
         </w:rPr>
         <w:t>False</w:t>
       </w:r>
@@ -491,27 +348,21 @@
         <w:pStyle w:val="NormalWeb"/>
         <w:spacing w:before="0" w:beforeAutospacing="0"/>
         <w:rPr>
-          <w:rFonts w:ascii="Helvetica Neue" w:hAnsi="Helvetica Neue"/>
-          <w:color w:val="495057"/>
-          <w:sz w:val="23"/>
-          <w:szCs w:val="23"/>
+          <w:rFonts w:ascii="Calibri" w:hAnsi="Calibri" w:cs="Calibri"/>
+          <w:color w:val="495057"/>
         </w:rPr>
       </w:pPr>
       <w:r>
         <w:rPr>
-          <w:rFonts w:ascii="Helvetica Neue" w:hAnsi="Helvetica Neue"/>
-          <w:color w:val="495057"/>
-          <w:sz w:val="23"/>
-          <w:szCs w:val="23"/>
+          <w:rFonts w:ascii="Calibri" w:hAnsi="Calibri" w:cs="Calibri"/>
+          <w:color w:val="495057"/>
         </w:rPr>
         <w:t xml:space="preserve">Q3) </w:t>
       </w:r>
       <w:r>
         <w:rPr>
-          <w:rFonts w:ascii="Helvetica Neue" w:hAnsi="Helvetica Neue"/>
-          <w:color w:val="495057"/>
-          <w:sz w:val="23"/>
-          <w:szCs w:val="23"/>
+          <w:rFonts w:ascii="Calibri" w:hAnsi="Calibri" w:cs="Calibri"/>
+          <w:color w:val="495057"/>
         </w:rPr>
         <w:t>These two lines of code draw the same thing on the screen:</w:t>
       </w:r>
@@ -521,79 +372,41 @@
         <w:pStyle w:val="NormalWeb"/>
         <w:spacing w:before="0" w:beforeAutospacing="0"/>
         <w:rPr>
-          <w:rFonts w:ascii="Helvetica Neue" w:hAnsi="Helvetica Neue"/>
-          <w:color w:val="495057"/>
-          <w:sz w:val="23"/>
-          <w:szCs w:val="23"/>
-        </w:rPr>
-      </w:pPr>
-      <w:proofErr w:type="spellStart"/>
+          <w:rFonts w:ascii="Calibri" w:hAnsi="Calibri" w:cs="Calibri"/>
+          <w:color w:val="495057"/>
+        </w:rPr>
+      </w:pPr>
       <w:r>
         <w:rPr>
-          <w:rFonts w:ascii="Helvetica Neue" w:hAnsi="Helvetica Neue"/>
+          <w:rFonts w:ascii="Calibri" w:hAnsi="Calibri" w:cs="Calibri"/>
           <w:b/>
           <w:bCs/>
           <w:i/>
           <w:iCs/>
           <w:color w:val="495057"/>
-          <w:sz w:val="23"/>
-          <w:szCs w:val="23"/>
-        </w:rPr>
-        <w:t>pygame.draw.rect</w:t>
+        </w:rPr>
+        <w:t>pygame.draw.rect(DISPLAYSURF, RED, (100, 100, 100, 100))</w:t>
       </w:r>
-      <w:proofErr w:type="spellEnd"/>
+    </w:p>
+    <w:p>
+      <w:pPr>
+        <w:pStyle w:val="NormalWeb"/>
+        <w:spacing w:before="0" w:beforeAutospacing="0"/>
+        <w:rPr>
+          <w:rFonts w:ascii="Calibri" w:hAnsi="Calibri" w:cs="Calibri"/>
+          <w:color w:val="495057"/>
+        </w:rPr>
+      </w:pPr>
       <w:r>
         <w:rPr>
-          <w:rFonts w:ascii="Helvetica Neue" w:hAnsi="Helvetica Neue"/>
+          <w:rFonts w:ascii="Calibri" w:hAnsi="Calibri" w:cs="Calibri"/>
           <w:b/>
           <w:bCs/>
           <w:i/>
           <w:iCs/>
           <w:color w:val="495057"/>
-          <w:sz w:val="23"/>
-          <w:szCs w:val="23"/>
-        </w:rPr>
-        <w:t>(DISPLAYSURF, RED, (100, 100, 100, 100))</w:t>
-      </w:r>
-    </w:p>
-    <w:p>
-      <w:pPr>
-        <w:pStyle w:val="NormalWeb"/>
-        <w:spacing w:before="0" w:beforeAutospacing="0"/>
-        <w:rPr>
-          <w:rFonts w:ascii="Helvetica Neue" w:hAnsi="Helvetica Neue"/>
-          <w:color w:val="495057"/>
-          <w:sz w:val="23"/>
-          <w:szCs w:val="23"/>
-        </w:rPr>
-      </w:pPr>
-      <w:proofErr w:type="spellStart"/>
-      <w:r>
-        <w:rPr>
-          <w:rFonts w:ascii="Helvetica Neue" w:hAnsi="Helvetica Neue"/>
-          <w:b/>
-          <w:bCs/>
-          <w:i/>
-          <w:iCs/>
-          <w:color w:val="495057"/>
-          <w:sz w:val="23"/>
-          <w:szCs w:val="23"/>
-        </w:rPr>
-        <w:t>pygame.draw.polygon</w:t>
-      </w:r>
-      <w:proofErr w:type="spellEnd"/>
-      <w:r>
-        <w:rPr>
-          <w:rFonts w:ascii="Helvetica Neue" w:hAnsi="Helvetica Neue"/>
-          <w:b/>
-          <w:bCs/>
-          <w:i/>
-          <w:iCs/>
-          <w:color w:val="495057"/>
-          <w:sz w:val="23"/>
-          <w:szCs w:val="23"/>
-        </w:rPr>
-        <w:t>(DISPLAYSURF, RED, ((100,100), (100, 200), (200, 100), (200, 200)))</w:t>
+        </w:rPr>
+        <w:t>pygame.draw.polygon(DISPLAYSURF, RED, ((100,100), (100, 200), (200, 100), (200, 200)))</w:t>
       </w:r>
     </w:p>
     <w:p>
@@ -605,18 +418,14 @@
         </w:numPr>
         <w:spacing w:after="100" w:afterAutospacing="1"/>
         <w:rPr>
-          <w:rFonts w:ascii="Helvetica Neue" w:hAnsi="Helvetica Neue"/>
-          <w:color w:val="495057"/>
-          <w:sz w:val="23"/>
-          <w:szCs w:val="23"/>
+          <w:rFonts w:ascii="Calibri" w:hAnsi="Calibri" w:cs="Calibri"/>
+          <w:color w:val="495057"/>
         </w:rPr>
       </w:pPr>
       <w:r>
         <w:rPr>
-          <w:rFonts w:ascii="Helvetica Neue" w:hAnsi="Helvetica Neue"/>
-          <w:color w:val="495057"/>
-          <w:sz w:val="23"/>
-          <w:szCs w:val="23"/>
+          <w:rFonts w:ascii="Calibri" w:hAnsi="Calibri" w:cs="Calibri"/>
+          <w:color w:val="495057"/>
         </w:rPr>
         <w:t>True</w:t>
       </w:r>
@@ -630,47 +439,39 @@
         </w:numPr>
         <w:spacing w:after="100" w:afterAutospacing="1"/>
         <w:rPr>
-          <w:rFonts w:ascii="Helvetica Neue" w:hAnsi="Helvetica Neue"/>
-          <w:color w:val="495057"/>
-          <w:sz w:val="23"/>
-          <w:szCs w:val="23"/>
+          <w:rFonts w:ascii="Calibri" w:hAnsi="Calibri" w:cs="Calibri"/>
+          <w:color w:val="495057"/>
         </w:rPr>
       </w:pPr>
       <w:r>
         <w:rPr>
-          <w:rFonts w:ascii="Helvetica Neue" w:hAnsi="Helvetica Neue"/>
-          <w:color w:val="495057"/>
-          <w:sz w:val="23"/>
-          <w:szCs w:val="23"/>
+          <w:rFonts w:ascii="Calibri" w:hAnsi="Calibri" w:cs="Calibri"/>
+          <w:color w:val="495057"/>
         </w:rPr>
         <w:t>False</w:t>
       </w:r>
+      <w:bookmarkStart w:id="0" w:name="_GoBack"/>
+      <w:bookmarkEnd w:id="0"/>
     </w:p>
     <w:p>
       <w:pPr>
         <w:spacing w:after="100" w:afterAutospacing="1"/>
         <w:rPr>
-          <w:rFonts w:ascii="Helvetica Neue" w:hAnsi="Helvetica Neue"/>
-          <w:color w:val="495057"/>
-          <w:sz w:val="23"/>
-          <w:szCs w:val="23"/>
+          <w:rFonts w:ascii="Calibri" w:hAnsi="Calibri" w:cs="Calibri"/>
+          <w:color w:val="495057"/>
         </w:rPr>
       </w:pPr>
       <w:r>
         <w:rPr>
-          <w:rFonts w:ascii="Helvetica Neue" w:hAnsi="Helvetica Neue"/>
-          <w:color w:val="495057"/>
-          <w:sz w:val="23"/>
-          <w:szCs w:val="23"/>
+          <w:rFonts w:ascii="Calibri" w:hAnsi="Calibri" w:cs="Calibri"/>
+          <w:color w:val="495057"/>
         </w:rPr>
         <w:t xml:space="preserve">Q4) </w:t>
       </w:r>
       <w:r>
         <w:rPr>
-          <w:rFonts w:ascii="Helvetica Neue" w:hAnsi="Helvetica Neue"/>
-          <w:color w:val="495057"/>
-          <w:sz w:val="23"/>
-          <w:szCs w:val="23"/>
+          <w:rFonts w:ascii="Calibri" w:hAnsi="Calibri" w:cs="Calibri"/>
+          <w:color w:val="495057"/>
         </w:rPr>
         <w:t>I have a cat drawing program on my computer. My cat drawing program has a loop in it that looks like this:</w:t>
       </w:r>
@@ -680,22 +481,18 @@
         <w:pStyle w:val="NormalWeb"/>
         <w:spacing w:before="0" w:beforeAutospacing="0"/>
         <w:rPr>
-          <w:rFonts w:ascii="Helvetica Neue" w:hAnsi="Helvetica Neue"/>
-          <w:color w:val="495057"/>
-          <w:sz w:val="23"/>
-          <w:szCs w:val="23"/>
+          <w:rFonts w:ascii="Calibri" w:hAnsi="Calibri" w:cs="Calibri"/>
+          <w:color w:val="495057"/>
         </w:rPr>
       </w:pPr>
       <w:r>
         <w:rPr>
-          <w:rFonts w:ascii="Helvetica Neue" w:hAnsi="Helvetica Neue"/>
+          <w:rFonts w:ascii="Calibri" w:hAnsi="Calibri" w:cs="Calibri"/>
           <w:b/>
           <w:bCs/>
           <w:i/>
           <w:iCs/>
           <w:color w:val="495057"/>
-          <w:sz w:val="23"/>
-          <w:szCs w:val="23"/>
         </w:rPr>
         <w:t>while True: # the main game loop</w:t>
       </w:r>
@@ -705,52 +502,62 @@
         <w:pStyle w:val="NormalWeb"/>
         <w:spacing w:before="0" w:beforeAutospacing="0"/>
         <w:rPr>
-          <w:rFonts w:ascii="Helvetica Neue" w:hAnsi="Helvetica Neue"/>
-          <w:color w:val="495057"/>
-          <w:sz w:val="23"/>
-          <w:szCs w:val="23"/>
+          <w:rFonts w:ascii="Calibri" w:hAnsi="Calibri" w:cs="Calibri"/>
+          <w:color w:val="495057"/>
         </w:rPr>
       </w:pPr>
       <w:r>
         <w:rPr>
-          <w:rFonts w:ascii="Helvetica Neue" w:hAnsi="Helvetica Neue"/>
+          <w:rFonts w:ascii="Calibri" w:hAnsi="Calibri" w:cs="Calibri"/>
           <w:b/>
           <w:bCs/>
           <w:i/>
           <w:iCs/>
           <w:color w:val="495057"/>
-          <w:sz w:val="23"/>
-          <w:szCs w:val="23"/>
-        </w:rPr>
-        <w:t xml:space="preserve">    </w:t>
+        </w:rPr>
+        <w:t>    DISPLAYSURF.fill(WHITE)</w:t>
       </w:r>
-      <w:proofErr w:type="spellStart"/>
+    </w:p>
+    <w:p>
+      <w:pPr>
+        <w:pStyle w:val="NormalWeb"/>
+        <w:spacing w:before="0" w:beforeAutospacing="0"/>
+        <w:rPr>
+          <w:rFonts w:ascii="Calibri" w:hAnsi="Calibri" w:cs="Calibri"/>
+          <w:color w:val="495057"/>
+        </w:rPr>
+      </w:pPr>
       <w:r>
         <w:rPr>
-          <w:rFonts w:ascii="Helvetica Neue" w:hAnsi="Helvetica Neue"/>
+          <w:rFonts w:ascii="Calibri" w:hAnsi="Calibri" w:cs="Calibri"/>
           <w:b/>
           <w:bCs/>
           <w:i/>
           <w:iCs/>
           <w:color w:val="495057"/>
-          <w:sz w:val="23"/>
-          <w:szCs w:val="23"/>
-        </w:rPr>
-        <w:t>DISPLAYSURF.fill</w:t>
+        </w:rPr>
+        <w:t>    catx += 5</w:t>
       </w:r>
-      <w:proofErr w:type="spellEnd"/>
+    </w:p>
+    <w:p>
+      <w:pPr>
+        <w:pStyle w:val="NormalWeb"/>
+        <w:spacing w:before="0" w:beforeAutospacing="0"/>
+        <w:rPr>
+          <w:rFonts w:ascii="Calibri" w:hAnsi="Calibri" w:cs="Calibri"/>
+          <w:color w:val="495057"/>
+        </w:rPr>
+      </w:pPr>
       <w:r>
         <w:rPr>
-          <w:rFonts w:ascii="Helvetica Neue" w:hAnsi="Helvetica Neue"/>
+          <w:rFonts w:ascii="Calibri" w:hAnsi="Calibri" w:cs="Calibri"/>
           <w:b/>
           <w:bCs/>
           <w:i/>
           <w:iCs/>
           <w:color w:val="495057"/>
-          <w:sz w:val="23"/>
-          <w:szCs w:val="23"/>
-        </w:rPr>
-        <w:t>(WHITE)</w:t>
+        </w:rPr>
+        <w:t>    DISPLAYSURF.blit(catImg, (catx, caty))</w:t>
       </w:r>
     </w:p>
     <w:p>
@@ -758,52 +565,73 @@
         <w:pStyle w:val="NormalWeb"/>
         <w:spacing w:before="0" w:beforeAutospacing="0"/>
         <w:rPr>
-          <w:rFonts w:ascii="Helvetica Neue" w:hAnsi="Helvetica Neue"/>
-          <w:color w:val="495057"/>
-          <w:sz w:val="23"/>
-          <w:szCs w:val="23"/>
+          <w:rFonts w:ascii="Calibri" w:hAnsi="Calibri" w:cs="Calibri"/>
+          <w:color w:val="495057"/>
+        </w:rPr>
+      </w:pPr>
+    </w:p>
+    <w:p>
+      <w:pPr>
+        <w:pStyle w:val="NormalWeb"/>
+        <w:spacing w:before="0" w:beforeAutospacing="0"/>
+        <w:rPr>
+          <w:rFonts w:ascii="Calibri" w:hAnsi="Calibri" w:cs="Calibri"/>
+          <w:color w:val="495057"/>
         </w:rPr>
       </w:pPr>
       <w:r>
         <w:rPr>
-          <w:rFonts w:ascii="Helvetica Neue" w:hAnsi="Helvetica Neue"/>
+          <w:rFonts w:ascii="Calibri" w:hAnsi="Calibri" w:cs="Calibri"/>
           <w:b/>
           <w:bCs/>
           <w:i/>
           <w:iCs/>
           <w:color w:val="495057"/>
-          <w:sz w:val="23"/>
-          <w:szCs w:val="23"/>
-        </w:rPr>
-        <w:t xml:space="preserve">    </w:t>
+        </w:rPr>
+        <w:t>    for event in pygame.event.get():</w:t>
       </w:r>
-      <w:proofErr w:type="spellStart"/>
+    </w:p>
+    <w:p>
+      <w:pPr>
+        <w:pStyle w:val="NormalWeb"/>
+        <w:spacing w:before="0" w:beforeAutospacing="0"/>
+        <w:rPr>
+          <w:rFonts w:ascii="Calibri" w:hAnsi="Calibri" w:cs="Calibri"/>
+          <w:color w:val="495057"/>
+        </w:rPr>
+      </w:pPr>
       <w:r>
         <w:rPr>
-          <w:rFonts w:ascii="Helvetica Neue" w:hAnsi="Helvetica Neue"/>
+          <w:rFonts w:ascii="Calibri" w:hAnsi="Calibri" w:cs="Calibri"/>
           <w:b/>
           <w:bCs/>
           <w:i/>
           <w:iCs/>
           <w:color w:val="495057"/>
-          <w:sz w:val="23"/>
-          <w:szCs w:val="23"/>
-        </w:rPr>
-        <w:t>catx</w:t>
+        </w:rPr>
+        <w:t>        if event.type == QUIT:</w:t>
       </w:r>
-      <w:proofErr w:type="spellEnd"/>
+    </w:p>
+    <w:p>
+      <w:pPr>
+        <w:pStyle w:val="NormalWeb"/>
+        <w:spacing w:before="0" w:beforeAutospacing="0"/>
+        <w:rPr>
+          <w:rFonts w:ascii="Calibri" w:hAnsi="Calibri" w:cs="Calibri"/>
+          <w:color w:val="495057"/>
+        </w:rPr>
+      </w:pPr>
       <w:r>
         <w:rPr>
-          <w:rFonts w:ascii="Helvetica Neue" w:hAnsi="Helvetica Neue"/>
+          <w:rFonts w:ascii="Calibri" w:hAnsi="Calibri" w:cs="Calibri"/>
           <w:b/>
           <w:bCs/>
           <w:i/>
           <w:iCs/>
           <w:color w:val="495057"/>
-          <w:sz w:val="23"/>
-          <w:szCs w:val="23"/>
-        </w:rPr>
-        <w:t xml:space="preserve"> += 5</w:t>
+        </w:rPr>
+        <w:lastRenderedPageBreak/>
+        <w:t>            pygame.quit()</w:t>
       </w:r>
     </w:p>
     <w:p>
@@ -811,136 +639,72 @@
         <w:pStyle w:val="NormalWeb"/>
         <w:spacing w:before="0" w:beforeAutospacing="0"/>
         <w:rPr>
-          <w:rFonts w:ascii="Helvetica Neue" w:hAnsi="Helvetica Neue"/>
-          <w:color w:val="495057"/>
-          <w:sz w:val="23"/>
-          <w:szCs w:val="23"/>
+          <w:rFonts w:ascii="Calibri" w:hAnsi="Calibri" w:cs="Calibri"/>
+          <w:color w:val="495057"/>
         </w:rPr>
       </w:pPr>
       <w:r>
         <w:rPr>
-          <w:rFonts w:ascii="Helvetica Neue" w:hAnsi="Helvetica Neue"/>
+          <w:rFonts w:ascii="Calibri" w:hAnsi="Calibri" w:cs="Calibri"/>
           <w:b/>
           <w:bCs/>
           <w:i/>
           <w:iCs/>
           <w:color w:val="495057"/>
-          <w:sz w:val="23"/>
-          <w:szCs w:val="23"/>
-        </w:rPr>
-        <w:t xml:space="preserve">    </w:t>
+        </w:rPr>
+        <w:t>            sys.exit()</w:t>
       </w:r>
-      <w:proofErr w:type="spellStart"/>
+    </w:p>
+    <w:p>
+      <w:pPr>
+        <w:pStyle w:val="NormalWeb"/>
+        <w:spacing w:before="0" w:beforeAutospacing="0"/>
+        <w:rPr>
+          <w:rFonts w:ascii="Calibri" w:hAnsi="Calibri" w:cs="Calibri"/>
+          <w:color w:val="495057"/>
+        </w:rPr>
+      </w:pPr>
+    </w:p>
+    <w:p>
+      <w:pPr>
+        <w:pStyle w:val="NormalWeb"/>
+        <w:spacing w:before="0" w:beforeAutospacing="0"/>
+        <w:rPr>
+          <w:rFonts w:ascii="Calibri" w:hAnsi="Calibri" w:cs="Calibri"/>
+          <w:color w:val="495057"/>
+        </w:rPr>
+      </w:pPr>
       <w:r>
         <w:rPr>
-          <w:rFonts w:ascii="Helvetica Neue" w:hAnsi="Helvetica Neue"/>
+          <w:rFonts w:ascii="Calibri" w:hAnsi="Calibri" w:cs="Calibri"/>
           <w:b/>
           <w:bCs/>
           <w:i/>
           <w:iCs/>
           <w:color w:val="495057"/>
-          <w:sz w:val="23"/>
-          <w:szCs w:val="23"/>
-        </w:rPr>
-        <w:t>DISPLAYSURF.blit</w:t>
+        </w:rPr>
+        <w:t>    pygame.display.update()</w:t>
       </w:r>
-      <w:proofErr w:type="spellEnd"/>
+    </w:p>
+    <w:p>
+      <w:pPr>
+        <w:pStyle w:val="NormalWeb"/>
+        <w:spacing w:before="0" w:beforeAutospacing="0"/>
+        <w:rPr>
+          <w:rFonts w:ascii="Calibri" w:hAnsi="Calibri" w:cs="Calibri"/>
+          <w:color w:val="495057"/>
+        </w:rPr>
+      </w:pPr>
       <w:r>
         <w:rPr>
-          <w:rFonts w:ascii="Helvetica Neue" w:hAnsi="Helvetica Neue"/>
+          <w:rFonts w:ascii="Calibri" w:hAnsi="Calibri" w:cs="Calibri"/>
           <w:b/>
           <w:bCs/>
           <w:i/>
           <w:iCs/>
           <w:color w:val="495057"/>
-          <w:sz w:val="23"/>
-          <w:szCs w:val="23"/>
-        </w:rPr>
-        <w:t>(</w:t>
-      </w:r>
-      <w:proofErr w:type="spellStart"/>
-      <w:r>
-        <w:rPr>
-          <w:rFonts w:ascii="Helvetica Neue" w:hAnsi="Helvetica Neue"/>
-          <w:b/>
-          <w:bCs/>
-          <w:i/>
-          <w:iCs/>
-          <w:color w:val="495057"/>
-          <w:sz w:val="23"/>
-          <w:szCs w:val="23"/>
-        </w:rPr>
-        <w:t>catImg</w:t>
-      </w:r>
-      <w:proofErr w:type="spellEnd"/>
-      <w:r>
-        <w:rPr>
-          <w:rFonts w:ascii="Helvetica Neue" w:hAnsi="Helvetica Neue"/>
-          <w:b/>
-          <w:bCs/>
-          <w:i/>
-          <w:iCs/>
-          <w:color w:val="495057"/>
-          <w:sz w:val="23"/>
-          <w:szCs w:val="23"/>
-        </w:rPr>
-        <w:t>, (</w:t>
-      </w:r>
-      <w:proofErr w:type="spellStart"/>
-      <w:r>
-        <w:rPr>
-          <w:rFonts w:ascii="Helvetica Neue" w:hAnsi="Helvetica Neue"/>
-          <w:b/>
-          <w:bCs/>
-          <w:i/>
-          <w:iCs/>
-          <w:color w:val="495057"/>
-          <w:sz w:val="23"/>
-          <w:szCs w:val="23"/>
-        </w:rPr>
-        <w:t>catx</w:t>
-      </w:r>
-      <w:proofErr w:type="spellEnd"/>
-      <w:r>
-        <w:rPr>
-          <w:rFonts w:ascii="Helvetica Neue" w:hAnsi="Helvetica Neue"/>
-          <w:b/>
-          <w:bCs/>
-          <w:i/>
-          <w:iCs/>
-          <w:color w:val="495057"/>
-          <w:sz w:val="23"/>
-          <w:szCs w:val="23"/>
-        </w:rPr>
-        <w:t xml:space="preserve">, </w:t>
-      </w:r>
-      <w:proofErr w:type="spellStart"/>
-      <w:r>
-        <w:rPr>
-          <w:rFonts w:ascii="Helvetica Neue" w:hAnsi="Helvetica Neue"/>
-          <w:b/>
-          <w:bCs/>
-          <w:i/>
-          <w:iCs/>
-          <w:color w:val="495057"/>
-          <w:sz w:val="23"/>
-          <w:szCs w:val="23"/>
-        </w:rPr>
-        <w:t>caty</w:t>
-      </w:r>
-      <w:proofErr w:type="spellEnd"/>
-      <w:r>
-        <w:rPr>
-          <w:rFonts w:ascii="Helvetica Neue" w:hAnsi="Helvetica Neue"/>
-          <w:b/>
-          <w:bCs/>
-          <w:i/>
-          <w:iCs/>
-          <w:color w:val="495057"/>
-          <w:sz w:val="23"/>
-          <w:szCs w:val="23"/>
-        </w:rPr>
-        <w:t>))</w:t>
+        </w:rPr>
+        <w:t>    fpsClock.tick(FPS)</w:t>
       </w:r>
     </w:p>
     <w:p>
@@ -948,10 +712,8 @@
         <w:pStyle w:val="NormalWeb"/>
         <w:spacing w:before="0" w:beforeAutospacing="0"/>
         <w:rPr>
-          <w:rFonts w:ascii="Helvetica Neue" w:hAnsi="Helvetica Neue"/>
-          <w:color w:val="495057"/>
-          <w:sz w:val="23"/>
-          <w:szCs w:val="23"/>
+          <w:rFonts w:ascii="Calibri" w:hAnsi="Calibri" w:cs="Calibri"/>
+          <w:color w:val="495057"/>
         </w:rPr>
       </w:pPr>
     </w:p>
@@ -960,387 +722,47 @@
         <w:pStyle w:val="NormalWeb"/>
         <w:spacing w:before="0" w:beforeAutospacing="0"/>
         <w:rPr>
-          <w:rFonts w:ascii="Helvetica Neue" w:hAnsi="Helvetica Neue"/>
-          <w:color w:val="495057"/>
-          <w:sz w:val="23"/>
-          <w:szCs w:val="23"/>
+          <w:rFonts w:ascii="Calibri" w:hAnsi="Calibri" w:cs="Calibri"/>
+          <w:color w:val="495057"/>
         </w:rPr>
       </w:pPr>
       <w:r>
         <w:rPr>
-          <w:rFonts w:ascii="Helvetica Neue" w:hAnsi="Helvetica Neue"/>
-          <w:b/>
-          <w:bCs/>
-          <w:i/>
-          <w:iCs/>
-          <w:color w:val="495057"/>
-          <w:sz w:val="23"/>
-          <w:szCs w:val="23"/>
-        </w:rPr>
-        <w:t xml:space="preserve">    for event in </w:t>
-      </w:r>
-      <w:proofErr w:type="spellStart"/>
-      <w:r>
-        <w:rPr>
-          <w:rFonts w:ascii="Helvetica Neue" w:hAnsi="Helvetica Neue"/>
-          <w:b/>
-          <w:bCs/>
-          <w:i/>
-          <w:iCs/>
-          <w:color w:val="495057"/>
-          <w:sz w:val="23"/>
-          <w:szCs w:val="23"/>
-        </w:rPr>
-        <w:t>pygame.event.get</w:t>
-      </w:r>
-      <w:proofErr w:type="spellEnd"/>
-      <w:r>
-        <w:rPr>
-          <w:rFonts w:ascii="Helvetica Neue" w:hAnsi="Helvetica Neue"/>
-          <w:b/>
-          <w:bCs/>
-          <w:i/>
-          <w:iCs/>
-          <w:color w:val="495057"/>
-          <w:sz w:val="23"/>
-          <w:szCs w:val="23"/>
-        </w:rPr>
-        <w:t>():</w:t>
-      </w:r>
-    </w:p>
-    <w:p>
-      <w:pPr>
-        <w:pStyle w:val="NormalWeb"/>
-        <w:spacing w:before="0" w:beforeAutospacing="0"/>
-        <w:rPr>
-          <w:rFonts w:ascii="Helvetica Neue" w:hAnsi="Helvetica Neue"/>
-          <w:color w:val="495057"/>
-          <w:sz w:val="23"/>
-          <w:szCs w:val="23"/>
-        </w:rPr>
-      </w:pPr>
-      <w:r>
-        <w:rPr>
-          <w:rFonts w:ascii="Helvetica Neue" w:hAnsi="Helvetica Neue"/>
-          <w:b/>
-          <w:bCs/>
-          <w:i/>
-          <w:iCs/>
-          <w:color w:val="495057"/>
-          <w:sz w:val="23"/>
-          <w:szCs w:val="23"/>
-        </w:rPr>
-        <w:t xml:space="preserve">        if </w:t>
-      </w:r>
-      <w:proofErr w:type="spellStart"/>
-      <w:r>
-        <w:rPr>
-          <w:rFonts w:ascii="Helvetica Neue" w:hAnsi="Helvetica Neue"/>
-          <w:b/>
-          <w:bCs/>
-          <w:i/>
-          <w:iCs/>
-          <w:color w:val="495057"/>
-          <w:sz w:val="23"/>
-          <w:szCs w:val="23"/>
-        </w:rPr>
-        <w:t>event.type</w:t>
-      </w:r>
-      <w:proofErr w:type="spellEnd"/>
-      <w:r>
-        <w:rPr>
-          <w:rFonts w:ascii="Helvetica Neue" w:hAnsi="Helvetica Neue"/>
-          <w:b/>
-          <w:bCs/>
-          <w:i/>
-          <w:iCs/>
-          <w:color w:val="495057"/>
-          <w:sz w:val="23"/>
-          <w:szCs w:val="23"/>
-        </w:rPr>
-        <w:t xml:space="preserve"> == QUIT:</w:t>
-      </w:r>
-    </w:p>
-    <w:p>
-      <w:pPr>
-        <w:pStyle w:val="NormalWeb"/>
-        <w:spacing w:before="0" w:beforeAutospacing="0"/>
-        <w:rPr>
-          <w:rFonts w:ascii="Helvetica Neue" w:hAnsi="Helvetica Neue"/>
-          <w:color w:val="495057"/>
-          <w:sz w:val="23"/>
-          <w:szCs w:val="23"/>
-        </w:rPr>
-      </w:pPr>
-      <w:r>
-        <w:rPr>
-          <w:rFonts w:ascii="Helvetica Neue" w:hAnsi="Helvetica Neue"/>
-          <w:b/>
-          <w:bCs/>
-          <w:i/>
-          <w:iCs/>
-          <w:color w:val="495057"/>
-          <w:sz w:val="23"/>
-          <w:szCs w:val="23"/>
-        </w:rPr>
-        <w:lastRenderedPageBreak/>
-        <w:t xml:space="preserve">            </w:t>
-      </w:r>
-      <w:proofErr w:type="spellStart"/>
-      <w:r>
-        <w:rPr>
-          <w:rFonts w:ascii="Helvetica Neue" w:hAnsi="Helvetica Neue"/>
-          <w:b/>
-          <w:bCs/>
-          <w:i/>
-          <w:iCs/>
-          <w:color w:val="495057"/>
-          <w:sz w:val="23"/>
-          <w:szCs w:val="23"/>
-        </w:rPr>
-        <w:t>pygame.quit</w:t>
-      </w:r>
-      <w:proofErr w:type="spellEnd"/>
-      <w:r>
-        <w:rPr>
-          <w:rFonts w:ascii="Helvetica Neue" w:hAnsi="Helvetica Neue"/>
-          <w:b/>
-          <w:bCs/>
-          <w:i/>
-          <w:iCs/>
-          <w:color w:val="495057"/>
-          <w:sz w:val="23"/>
-          <w:szCs w:val="23"/>
-        </w:rPr>
-        <w:t>()</w:t>
-      </w:r>
-    </w:p>
-    <w:p>
-      <w:pPr>
-        <w:pStyle w:val="NormalWeb"/>
-        <w:spacing w:before="0" w:beforeAutospacing="0"/>
-        <w:rPr>
-          <w:rFonts w:ascii="Helvetica Neue" w:hAnsi="Helvetica Neue"/>
-          <w:color w:val="495057"/>
-          <w:sz w:val="23"/>
-          <w:szCs w:val="23"/>
-        </w:rPr>
-      </w:pPr>
-      <w:r>
-        <w:rPr>
-          <w:rFonts w:ascii="Helvetica Neue" w:hAnsi="Helvetica Neue"/>
-          <w:b/>
-          <w:bCs/>
-          <w:i/>
-          <w:iCs/>
-          <w:color w:val="495057"/>
-          <w:sz w:val="23"/>
-          <w:szCs w:val="23"/>
-        </w:rPr>
-        <w:t xml:space="preserve">            </w:t>
-      </w:r>
-      <w:proofErr w:type="spellStart"/>
-      <w:r>
-        <w:rPr>
-          <w:rFonts w:ascii="Helvetica Neue" w:hAnsi="Helvetica Neue"/>
-          <w:b/>
-          <w:bCs/>
-          <w:i/>
-          <w:iCs/>
-          <w:color w:val="495057"/>
-          <w:sz w:val="23"/>
-          <w:szCs w:val="23"/>
-        </w:rPr>
-        <w:t>sys.exit</w:t>
-      </w:r>
-      <w:proofErr w:type="spellEnd"/>
-      <w:r>
-        <w:rPr>
-          <w:rFonts w:ascii="Helvetica Neue" w:hAnsi="Helvetica Neue"/>
-          <w:b/>
-          <w:bCs/>
-          <w:i/>
-          <w:iCs/>
-          <w:color w:val="495057"/>
-          <w:sz w:val="23"/>
-          <w:szCs w:val="23"/>
-        </w:rPr>
-        <w:t>()</w:t>
-      </w:r>
-    </w:p>
-    <w:p>
-      <w:pPr>
-        <w:pStyle w:val="NormalWeb"/>
-        <w:spacing w:before="0" w:beforeAutospacing="0"/>
-        <w:rPr>
-          <w:rFonts w:ascii="Helvetica Neue" w:hAnsi="Helvetica Neue"/>
-          <w:color w:val="495057"/>
-          <w:sz w:val="23"/>
-          <w:szCs w:val="23"/>
-        </w:rPr>
-      </w:pPr>
-    </w:p>
-    <w:p>
-      <w:pPr>
-        <w:pStyle w:val="NormalWeb"/>
-        <w:spacing w:before="0" w:beforeAutospacing="0"/>
-        <w:rPr>
-          <w:rFonts w:ascii="Helvetica Neue" w:hAnsi="Helvetica Neue"/>
-          <w:color w:val="495057"/>
-          <w:sz w:val="23"/>
-          <w:szCs w:val="23"/>
-        </w:rPr>
-      </w:pPr>
-      <w:r>
-        <w:rPr>
-          <w:rFonts w:ascii="Helvetica Neue" w:hAnsi="Helvetica Neue"/>
-          <w:b/>
-          <w:bCs/>
-          <w:i/>
-          <w:iCs/>
-          <w:color w:val="495057"/>
-          <w:sz w:val="23"/>
-          <w:szCs w:val="23"/>
-        </w:rPr>
-        <w:t xml:space="preserve">    </w:t>
-      </w:r>
-      <w:proofErr w:type="spellStart"/>
-      <w:r>
-        <w:rPr>
-          <w:rFonts w:ascii="Helvetica Neue" w:hAnsi="Helvetica Neue"/>
-          <w:b/>
-          <w:bCs/>
-          <w:i/>
-          <w:iCs/>
-          <w:color w:val="495057"/>
-          <w:sz w:val="23"/>
-          <w:szCs w:val="23"/>
-        </w:rPr>
-        <w:t>pygame.display.update</w:t>
-      </w:r>
-      <w:proofErr w:type="spellEnd"/>
-      <w:r>
-        <w:rPr>
-          <w:rFonts w:ascii="Helvetica Neue" w:hAnsi="Helvetica Neue"/>
-          <w:b/>
-          <w:bCs/>
-          <w:i/>
-          <w:iCs/>
-          <w:color w:val="495057"/>
-          <w:sz w:val="23"/>
-          <w:szCs w:val="23"/>
-        </w:rPr>
-        <w:t>()</w:t>
-      </w:r>
-    </w:p>
-    <w:p>
-      <w:pPr>
-        <w:pStyle w:val="NormalWeb"/>
-        <w:spacing w:before="0" w:beforeAutospacing="0"/>
-        <w:rPr>
-          <w:rFonts w:ascii="Helvetica Neue" w:hAnsi="Helvetica Neue"/>
-          <w:color w:val="495057"/>
-          <w:sz w:val="23"/>
-          <w:szCs w:val="23"/>
-        </w:rPr>
-      </w:pPr>
-      <w:r>
-        <w:rPr>
-          <w:rFonts w:ascii="Helvetica Neue" w:hAnsi="Helvetica Neue"/>
-          <w:b/>
-          <w:bCs/>
-          <w:i/>
-          <w:iCs/>
-          <w:color w:val="495057"/>
-          <w:sz w:val="23"/>
-          <w:szCs w:val="23"/>
-        </w:rPr>
-        <w:t xml:space="preserve">    </w:t>
-      </w:r>
-      <w:proofErr w:type="spellStart"/>
-      <w:r>
-        <w:rPr>
-          <w:rFonts w:ascii="Helvetica Neue" w:hAnsi="Helvetica Neue"/>
-          <w:b/>
-          <w:bCs/>
-          <w:i/>
-          <w:iCs/>
-          <w:color w:val="495057"/>
-          <w:sz w:val="23"/>
-          <w:szCs w:val="23"/>
-        </w:rPr>
-        <w:t>fpsClock.tick</w:t>
-      </w:r>
-      <w:proofErr w:type="spellEnd"/>
-      <w:r>
-        <w:rPr>
-          <w:rFonts w:ascii="Helvetica Neue" w:hAnsi="Helvetica Neue"/>
-          <w:b/>
-          <w:bCs/>
-          <w:i/>
-          <w:iCs/>
-          <w:color w:val="495057"/>
-          <w:sz w:val="23"/>
-          <w:szCs w:val="23"/>
-        </w:rPr>
-        <w:t>(FPS)</w:t>
-      </w:r>
-    </w:p>
-    <w:p>
-      <w:pPr>
-        <w:pStyle w:val="NormalWeb"/>
-        <w:spacing w:before="0" w:beforeAutospacing="0"/>
-        <w:rPr>
-          <w:rFonts w:ascii="Helvetica Neue" w:hAnsi="Helvetica Neue"/>
-          <w:color w:val="495057"/>
-          <w:sz w:val="23"/>
-          <w:szCs w:val="23"/>
-        </w:rPr>
-      </w:pPr>
-    </w:p>
-    <w:p>
-      <w:pPr>
-        <w:pStyle w:val="NormalWeb"/>
-        <w:spacing w:before="0" w:beforeAutospacing="0"/>
-        <w:rPr>
-          <w:rFonts w:ascii="Helvetica Neue" w:hAnsi="Helvetica Neue"/>
-          <w:color w:val="495057"/>
-          <w:sz w:val="23"/>
-          <w:szCs w:val="23"/>
-        </w:rPr>
-      </w:pPr>
-      <w:r>
-        <w:rPr>
-          <w:rFonts w:ascii="Helvetica Neue" w:hAnsi="Helvetica Neue"/>
-          <w:color w:val="495057"/>
-          <w:sz w:val="23"/>
-          <w:szCs w:val="23"/>
+          <w:rFonts w:ascii="Calibri" w:hAnsi="Calibri" w:cs="Calibri"/>
+          <w:color w:val="495057"/>
         </w:rPr>
         <w:t>What direction will the cat move? </w:t>
       </w:r>
     </w:p>
     <w:p>
+      <w:pPr>
+        <w:rPr>
+          <w:rFonts w:ascii="Calibri" w:hAnsi="Calibri" w:cs="Calibri"/>
+        </w:rPr>
+      </w:pPr>
       <w:r>
         <w:rPr>
-          <w:rFonts w:ascii="Helvetica Neue" w:hAnsi="Helvetica Neue"/>
-          <w:color w:val="495057"/>
-          <w:sz w:val="23"/>
-          <w:szCs w:val="23"/>
+          <w:rFonts w:ascii="Calibri" w:hAnsi="Calibri" w:cs="Calibri"/>
+          <w:color w:val="495057"/>
         </w:rPr>
         <w:t xml:space="preserve">Q5) </w:t>
       </w:r>
       <w:r>
         <w:rPr>
-          <w:rFonts w:ascii="Helvetica Neue" w:hAnsi="Helvetica Neue"/>
-          <w:color w:val="495057"/>
-          <w:sz w:val="23"/>
-          <w:szCs w:val="23"/>
+          <w:rFonts w:ascii="Calibri" w:hAnsi="Calibri" w:cs="Calibri"/>
+          <w:color w:val="495057"/>
           <w:shd w:val="clear" w:color="auto" w:fill="FFFFFF"/>
         </w:rPr>
         <w:t>Think about question 4....what will happen when the cat gets to the edge of the window?</w:t>
       </w:r>
     </w:p>
-    <w:p/>
+    <w:p>
+      <w:pPr>
+        <w:rPr>
+          <w:rFonts w:ascii="Calibri" w:hAnsi="Calibri" w:cs="Calibri"/>
+        </w:rPr>
+      </w:pPr>
+    </w:p>
     <w:p>
       <w:pPr>
         <w:pStyle w:val="ListParagraph"/>
@@ -1348,8 +770,14 @@
           <w:ilvl w:val="0"/>
           <w:numId w:val="25"/>
         </w:numPr>
+        <w:rPr>
+          <w:rFonts w:ascii="Calibri" w:hAnsi="Calibri" w:cs="Calibri"/>
+        </w:rPr>
       </w:pPr>
       <w:r>
+        <w:rPr>
+          <w:rFonts w:ascii="Calibri" w:hAnsi="Calibri" w:cs="Calibri"/>
+        </w:rPr>
         <w:t>The cat will stop</w:t>
       </w:r>
     </w:p>
@@ -1360,8 +788,14 @@
           <w:ilvl w:val="0"/>
           <w:numId w:val="25"/>
         </w:numPr>
+        <w:rPr>
+          <w:rFonts w:ascii="Calibri" w:hAnsi="Calibri" w:cs="Calibri"/>
+        </w:rPr>
       </w:pPr>
       <w:r>
+        <w:rPr>
+          <w:rFonts w:ascii="Calibri" w:hAnsi="Calibri" w:cs="Calibri"/>
+        </w:rPr>
         <w:t>The program will crash</w:t>
       </w:r>
     </w:p>
@@ -1372,21 +806,37 @@
           <w:ilvl w:val="0"/>
           <w:numId w:val="25"/>
         </w:numPr>
+        <w:rPr>
+          <w:rFonts w:ascii="Calibri" w:hAnsi="Calibri" w:cs="Calibri"/>
+        </w:rPr>
       </w:pPr>
       <w:r>
+        <w:rPr>
+          <w:rFonts w:ascii="Calibri" w:hAnsi="Calibri" w:cs="Calibri"/>
+        </w:rPr>
         <w:t>The cat will disappear</w:t>
       </w:r>
     </w:p>
-    <w:p/>
-    <w:p/>
+    <w:p>
+      <w:pPr>
+        <w:rPr>
+          <w:rFonts w:ascii="Calibri" w:hAnsi="Calibri" w:cs="Calibri"/>
+        </w:rPr>
+      </w:pPr>
+    </w:p>
+    <w:p>
+      <w:pPr>
+        <w:rPr>
+          <w:rFonts w:ascii="Calibri" w:hAnsi="Calibri" w:cs="Calibri"/>
+        </w:rPr>
+      </w:pPr>
+    </w:p>
     <w:p>
       <w:pPr>
         <w:spacing w:after="100" w:afterAutospacing="1"/>
         <w:rPr>
-          <w:rFonts w:ascii="Helvetica Neue" w:hAnsi="Helvetica Neue"/>
-          <w:color w:val="495057"/>
-          <w:sz w:val="23"/>
-          <w:szCs w:val="23"/>
+          <w:rFonts w:ascii="Calibri" w:hAnsi="Calibri" w:cs="Calibri"/>
+          <w:color w:val="495057"/>
         </w:rPr>
       </w:pPr>
     </w:p>
@@ -1394,10 +844,8 @@
       <w:pPr>
         <w:spacing w:after="100" w:afterAutospacing="1"/>
         <w:rPr>
-          <w:rFonts w:ascii="Helvetica Neue" w:hAnsi="Helvetica Neue"/>
-          <w:color w:val="495057"/>
-          <w:sz w:val="23"/>
-          <w:szCs w:val="23"/>
+          <w:rFonts w:ascii="Calibri" w:hAnsi="Calibri" w:cs="Calibri"/>
+          <w:color w:val="495057"/>
         </w:rPr>
       </w:pPr>
     </w:p>
@@ -1405,10 +853,8 @@
       <w:pPr>
         <w:spacing w:after="100" w:afterAutospacing="1"/>
         <w:rPr>
-          <w:rFonts w:ascii="Helvetica Neue" w:hAnsi="Helvetica Neue"/>
-          <w:color w:val="495057"/>
-          <w:sz w:val="23"/>
-          <w:szCs w:val="23"/>
+          <w:rFonts w:ascii="Calibri" w:hAnsi="Calibri" w:cs="Calibri"/>
+          <w:color w:val="495057"/>
         </w:rPr>
       </w:pPr>
     </w:p>
@@ -1416,10 +862,8 @@
       <w:pPr>
         <w:spacing w:after="100" w:afterAutospacing="1"/>
         <w:rPr>
-          <w:rFonts w:ascii="Helvetica Neue" w:hAnsi="Helvetica Neue"/>
-          <w:color w:val="495057"/>
-          <w:sz w:val="23"/>
-          <w:szCs w:val="23"/>
+          <w:rFonts w:ascii="Calibri" w:hAnsi="Calibri" w:cs="Calibri"/>
+          <w:color w:val="495057"/>
         </w:rPr>
       </w:pPr>
     </w:p>
@@ -1427,10 +871,8 @@
       <w:pPr>
         <w:spacing w:after="100" w:afterAutospacing="1"/>
         <w:rPr>
-          <w:rFonts w:ascii="Helvetica Neue" w:hAnsi="Helvetica Neue"/>
-          <w:color w:val="495057"/>
-          <w:sz w:val="23"/>
-          <w:szCs w:val="23"/>
+          <w:rFonts w:ascii="Calibri" w:hAnsi="Calibri" w:cs="Calibri"/>
+          <w:color w:val="495057"/>
         </w:rPr>
       </w:pPr>
     </w:p>
@@ -1438,10 +880,8 @@
       <w:pPr>
         <w:spacing w:after="100" w:afterAutospacing="1"/>
         <w:rPr>
-          <w:rFonts w:ascii="Helvetica Neue" w:hAnsi="Helvetica Neue"/>
-          <w:color w:val="495057"/>
-          <w:sz w:val="23"/>
-          <w:szCs w:val="23"/>
+          <w:rFonts w:ascii="Calibri" w:hAnsi="Calibri" w:cs="Calibri"/>
+          <w:color w:val="495057"/>
         </w:rPr>
       </w:pPr>
     </w:p>
@@ -1449,10 +889,8 @@
       <w:pPr>
         <w:spacing w:after="100" w:afterAutospacing="1"/>
         <w:rPr>
-          <w:rFonts w:ascii="Helvetica Neue" w:hAnsi="Helvetica Neue"/>
-          <w:color w:val="495057"/>
-          <w:sz w:val="23"/>
-          <w:szCs w:val="23"/>
+          <w:rFonts w:ascii="Calibri" w:hAnsi="Calibri" w:cs="Calibri"/>
+          <w:color w:val="495057"/>
         </w:rPr>
       </w:pPr>
     </w:p>
@@ -1460,10 +898,8 @@
       <w:pPr>
         <w:spacing w:after="100" w:afterAutospacing="1"/>
         <w:rPr>
-          <w:rFonts w:ascii="Helvetica Neue" w:hAnsi="Helvetica Neue"/>
-          <w:color w:val="495057"/>
-          <w:sz w:val="23"/>
-          <w:szCs w:val="23"/>
+          <w:rFonts w:ascii="Calibri" w:hAnsi="Calibri" w:cs="Calibri"/>
+          <w:color w:val="495057"/>
         </w:rPr>
       </w:pPr>
     </w:p>
@@ -1471,10 +907,8 @@
       <w:pPr>
         <w:spacing w:after="100" w:afterAutospacing="1"/>
         <w:rPr>
-          <w:rFonts w:ascii="Helvetica Neue" w:hAnsi="Helvetica Neue"/>
-          <w:color w:val="495057"/>
-          <w:sz w:val="23"/>
-          <w:szCs w:val="23"/>
+          <w:rFonts w:ascii="Calibri" w:hAnsi="Calibri" w:cs="Calibri"/>
+          <w:color w:val="495057"/>
         </w:rPr>
       </w:pPr>
     </w:p>
@@ -1482,10 +916,8 @@
       <w:pPr>
         <w:spacing w:after="100" w:afterAutospacing="1"/>
         <w:rPr>
-          <w:rFonts w:ascii="Helvetica Neue" w:hAnsi="Helvetica Neue"/>
-          <w:color w:val="495057"/>
-          <w:sz w:val="23"/>
-          <w:szCs w:val="23"/>
+          <w:rFonts w:ascii="Calibri" w:hAnsi="Calibri" w:cs="Calibri"/>
+          <w:color w:val="495057"/>
         </w:rPr>
       </w:pPr>
     </w:p>
@@ -1493,10 +925,8 @@
       <w:pPr>
         <w:spacing w:after="100" w:afterAutospacing="1"/>
         <w:rPr>
-          <w:rFonts w:ascii="Helvetica Neue" w:hAnsi="Helvetica Neue"/>
-          <w:color w:val="495057"/>
-          <w:sz w:val="23"/>
-          <w:szCs w:val="23"/>
+          <w:rFonts w:ascii="Calibri" w:hAnsi="Calibri" w:cs="Calibri"/>
+          <w:color w:val="495057"/>
         </w:rPr>
       </w:pPr>
     </w:p>
@@ -1504,10 +934,8 @@
       <w:pPr>
         <w:spacing w:after="100" w:afterAutospacing="1"/>
         <w:rPr>
-          <w:rFonts w:ascii="Helvetica Neue" w:hAnsi="Helvetica Neue"/>
-          <w:color w:val="495057"/>
-          <w:sz w:val="23"/>
-          <w:szCs w:val="23"/>
+          <w:rFonts w:ascii="Calibri" w:hAnsi="Calibri" w:cs="Calibri"/>
+          <w:color w:val="495057"/>
         </w:rPr>
       </w:pPr>
     </w:p>
@@ -1515,10 +943,8 @@
       <w:pPr>
         <w:spacing w:after="100" w:afterAutospacing="1"/>
         <w:rPr>
-          <w:rFonts w:ascii="Helvetica Neue" w:hAnsi="Helvetica Neue"/>
-          <w:color w:val="495057"/>
-          <w:sz w:val="23"/>
-          <w:szCs w:val="23"/>
+          <w:rFonts w:ascii="Calibri" w:hAnsi="Calibri" w:cs="Calibri"/>
+          <w:color w:val="495057"/>
         </w:rPr>
       </w:pPr>
     </w:p>
@@ -1526,48 +952,42 @@
       <w:pPr>
         <w:spacing w:after="100" w:afterAutospacing="1"/>
         <w:rPr>
-          <w:rFonts w:ascii="Helvetica Neue" w:hAnsi="Helvetica Neue"/>
-          <w:color w:val="495057"/>
-          <w:sz w:val="23"/>
-          <w:szCs w:val="23"/>
-        </w:rPr>
-      </w:pPr>
-    </w:p>
-    <w:p>
+          <w:rFonts w:ascii="Calibri" w:hAnsi="Calibri" w:cs="Calibri"/>
+          <w:color w:val="495057"/>
+        </w:rPr>
+      </w:pPr>
+    </w:p>
+    <w:p>
+      <w:pPr>
+        <w:rPr>
+          <w:rFonts w:ascii="Calibri" w:hAnsi="Calibri" w:cs="Calibri"/>
+        </w:rPr>
+      </w:pPr>
       <w:r>
         <w:rPr>
-          <w:rFonts w:ascii="Helvetica Neue" w:hAnsi="Helvetica Neue"/>
-          <w:color w:val="495057"/>
-          <w:sz w:val="23"/>
-          <w:szCs w:val="23"/>
-        </w:rPr>
-        <w:lastRenderedPageBreak/>
+          <w:rFonts w:ascii="Calibri" w:hAnsi="Calibri" w:cs="Calibri"/>
+          <w:color w:val="495057"/>
+        </w:rPr>
         <w:t>Q</w:t>
       </w:r>
       <w:r>
         <w:rPr>
-          <w:rFonts w:ascii="Helvetica Neue" w:hAnsi="Helvetica Neue"/>
-          <w:color w:val="495057"/>
-          <w:sz w:val="23"/>
-          <w:szCs w:val="23"/>
+          <w:rFonts w:ascii="Calibri" w:hAnsi="Calibri" w:cs="Calibri"/>
+          <w:color w:val="495057"/>
         </w:rPr>
         <w:t>6</w:t>
       </w:r>
       <w:r>
         <w:rPr>
-          <w:rFonts w:ascii="Helvetica Neue" w:hAnsi="Helvetica Neue"/>
-          <w:color w:val="495057"/>
-          <w:sz w:val="23"/>
-          <w:szCs w:val="23"/>
+          <w:rFonts w:ascii="Calibri" w:hAnsi="Calibri" w:cs="Calibri"/>
+          <w:color w:val="495057"/>
         </w:rPr>
         <w:t xml:space="preserve">) </w:t>
       </w:r>
       <w:r>
         <w:rPr>
-          <w:rFonts w:ascii="Helvetica Neue" w:hAnsi="Helvetica Neue"/>
-          <w:color w:val="495057"/>
-          <w:sz w:val="23"/>
-          <w:szCs w:val="23"/>
+          <w:rFonts w:ascii="Calibri" w:hAnsi="Calibri" w:cs="Calibri"/>
+          <w:color w:val="495057"/>
         </w:rPr>
         <w:t>Draw a line between each piece of code and the job it does</w:t>
       </w:r>
@@ -1576,10 +996,8 @@
       <w:pPr>
         <w:spacing w:after="100" w:afterAutospacing="1"/>
         <w:rPr>
-          <w:rFonts w:ascii="Helvetica Neue" w:hAnsi="Helvetica Neue"/>
-          <w:color w:val="495057"/>
-          <w:sz w:val="23"/>
-          <w:szCs w:val="23"/>
+          <w:rFonts w:ascii="Calibri" w:hAnsi="Calibri" w:cs="Calibri"/>
+          <w:color w:val="495057"/>
         </w:rPr>
       </w:pPr>
     </w:p>
@@ -1590,9 +1008,9 @@
         <w:tblLook w:val="04A0" w:firstRow="1" w:lastRow="0" w:firstColumn="1" w:lastColumn="0" w:noHBand="0" w:noVBand="1"/>
       </w:tblPr>
       <w:tblGrid>
-        <w:gridCol w:w="5217"/>
-        <w:gridCol w:w="762"/>
-        <w:gridCol w:w="3031"/>
+        <w:gridCol w:w="5487"/>
+        <w:gridCol w:w="689"/>
+        <w:gridCol w:w="2834"/>
       </w:tblGrid>
       <w:tr>
         <w:tc>
@@ -1606,22 +1024,18 @@
             <w:pPr>
               <w:spacing w:after="100" w:afterAutospacing="1"/>
               <w:rPr>
-                <w:rFonts w:ascii="Helvetica Neue" w:hAnsi="Helvetica Neue"/>
+                <w:rFonts w:ascii="Calibri" w:hAnsi="Calibri" w:cs="Calibri"/>
                 <w:b/>
                 <w:i/>
                 <w:color w:val="495057"/>
-                <w:sz w:val="20"/>
-                <w:szCs w:val="20"/>
               </w:rPr>
             </w:pPr>
             <w:r>
               <w:rPr>
-                <w:rFonts w:ascii="Helvetica Neue" w:hAnsi="Helvetica Neue"/>
+                <w:rFonts w:ascii="Calibri" w:hAnsi="Calibri" w:cs="Calibri"/>
                 <w:b/>
                 <w:i/>
                 <w:color w:val="495057"/>
-                <w:sz w:val="20"/>
-                <w:szCs w:val="20"/>
               </w:rPr>
               <w:t>pygame.mixer.music.load('funky_space_music.mp3')</w:t>
             </w:r>
@@ -1630,35 +1044,18 @@
             <w:pPr>
               <w:spacing w:after="100" w:afterAutospacing="1"/>
               <w:rPr>
-                <w:rFonts w:ascii="Helvetica Neue" w:hAnsi="Helvetica Neue"/>
-                <w:color w:val="495057"/>
-                <w:sz w:val="20"/>
-                <w:szCs w:val="20"/>
+                <w:rFonts w:ascii="Calibri" w:hAnsi="Calibri" w:cs="Calibri"/>
+                <w:color w:val="495057"/>
               </w:rPr>
             </w:pPr>
-            <w:proofErr w:type="spellStart"/>
             <w:r>
               <w:rPr>
-                <w:rFonts w:ascii="Helvetica Neue" w:hAnsi="Helvetica Neue"/>
+                <w:rFonts w:ascii="Calibri" w:hAnsi="Calibri" w:cs="Calibri"/>
                 <w:b/>
                 <w:i/>
                 <w:color w:val="495057"/>
-                <w:sz w:val="20"/>
-                <w:szCs w:val="20"/>
-              </w:rPr>
-              <w:t>pygame.mixer.music.play</w:t>
-            </w:r>
-            <w:proofErr w:type="spellEnd"/>
-            <w:r>
-              <w:rPr>
-                <w:rFonts w:ascii="Helvetica Neue" w:hAnsi="Helvetica Neue"/>
-                <w:b/>
-                <w:i/>
-                <w:color w:val="495057"/>
-                <w:sz w:val="20"/>
-                <w:szCs w:val="20"/>
-              </w:rPr>
-              <w:t>(-1, 0.0)</w:t>
+              </w:rPr>
+              <w:t>pygame.mixer.music.play(-1, 0.0)</w:t>
             </w:r>
           </w:p>
         </w:tc>
@@ -1676,10 +1073,8 @@
             <w:pPr>
               <w:spacing w:after="100" w:afterAutospacing="1"/>
               <w:rPr>
-                <w:rFonts w:ascii="Helvetica Neue" w:hAnsi="Helvetica Neue"/>
-                <w:color w:val="495057"/>
-                <w:sz w:val="23"/>
-                <w:szCs w:val="23"/>
+                <w:rFonts w:ascii="Calibri" w:hAnsi="Calibri" w:cs="Calibri"/>
+                <w:color w:val="495057"/>
               </w:rPr>
             </w:pPr>
           </w:p>
@@ -1695,18 +1090,14 @@
             <w:pPr>
               <w:spacing w:after="100" w:afterAutospacing="1"/>
               <w:rPr>
-                <w:rFonts w:ascii="Helvetica Neue" w:hAnsi="Helvetica Neue"/>
-                <w:color w:val="495057"/>
-                <w:sz w:val="20"/>
-                <w:szCs w:val="20"/>
+                <w:rFonts w:ascii="Calibri" w:hAnsi="Calibri" w:cs="Calibri"/>
+                <w:color w:val="495057"/>
               </w:rPr>
             </w:pPr>
             <w:r>
               <w:rPr>
-                <w:rFonts w:ascii="Helvetica Neue" w:hAnsi="Helvetica Neue"/>
-                <w:color w:val="495057"/>
-                <w:sz w:val="20"/>
-                <w:szCs w:val="20"/>
+                <w:rFonts w:ascii="Calibri" w:hAnsi="Calibri" w:cs="Calibri"/>
+                <w:color w:val="495057"/>
               </w:rPr>
               <w:t>Play background music twice</w:t>
             </w:r>
@@ -1715,10 +1106,8 @@
             <w:pPr>
               <w:spacing w:after="100" w:afterAutospacing="1"/>
               <w:rPr>
-                <w:rFonts w:ascii="Helvetica Neue" w:hAnsi="Helvetica Neue"/>
-                <w:color w:val="495057"/>
-                <w:sz w:val="20"/>
-                <w:szCs w:val="20"/>
+                <w:rFonts w:ascii="Calibri" w:hAnsi="Calibri" w:cs="Calibri"/>
+                <w:color w:val="495057"/>
               </w:rPr>
             </w:pPr>
           </w:p>
@@ -1736,96 +1125,38 @@
             <w:pPr>
               <w:spacing w:after="100" w:afterAutospacing="1"/>
               <w:rPr>
-                <w:rFonts w:ascii="Helvetica Neue" w:hAnsi="Helvetica Neue"/>
+                <w:rFonts w:ascii="Calibri" w:hAnsi="Calibri" w:cs="Calibri"/>
                 <w:b/>
                 <w:i/>
                 <w:color w:val="495057"/>
-                <w:sz w:val="20"/>
-                <w:szCs w:val="20"/>
               </w:rPr>
             </w:pPr>
-            <w:proofErr w:type="spellStart"/>
             <w:r>
               <w:rPr>
-                <w:rFonts w:ascii="Helvetica Neue" w:hAnsi="Helvetica Neue"/>
+                <w:rFonts w:ascii="Calibri" w:hAnsi="Calibri" w:cs="Calibri"/>
                 <w:b/>
                 <w:i/>
                 <w:color w:val="495057"/>
-                <w:sz w:val="20"/>
-                <w:szCs w:val="20"/>
-              </w:rPr>
-              <w:t>soundObj</w:t>
-            </w:r>
-            <w:proofErr w:type="spellEnd"/>
-            <w:r>
-              <w:rPr>
-                <w:rFonts w:ascii="Helvetica Neue" w:hAnsi="Helvetica Neue"/>
-                <w:b/>
-                <w:i/>
-                <w:color w:val="495057"/>
-                <w:sz w:val="20"/>
-                <w:szCs w:val="20"/>
-              </w:rPr>
-              <w:t xml:space="preserve"> = </w:t>
-            </w:r>
-            <w:proofErr w:type="spellStart"/>
-            <w:r>
-              <w:rPr>
-                <w:rFonts w:ascii="Helvetica Neue" w:hAnsi="Helvetica Neue"/>
-                <w:b/>
-                <w:i/>
-                <w:color w:val="495057"/>
-                <w:sz w:val="20"/>
-                <w:szCs w:val="20"/>
-              </w:rPr>
-              <w:t>pygame.mixer.Sound</w:t>
-            </w:r>
-            <w:proofErr w:type="spellEnd"/>
-            <w:r>
-              <w:rPr>
-                <w:rFonts w:ascii="Helvetica Neue" w:hAnsi="Helvetica Neue"/>
-                <w:b/>
-                <w:i/>
-                <w:color w:val="495057"/>
-                <w:sz w:val="20"/>
-                <w:szCs w:val="20"/>
-              </w:rPr>
-              <w:t>('beep.wav')</w:t>
+              </w:rPr>
+              <w:t>soundObj = pygame.mixer.Sound('beep.wav')</w:t>
             </w:r>
           </w:p>
           <w:p>
             <w:pPr>
               <w:spacing w:after="100" w:afterAutospacing="1"/>
               <w:rPr>
-                <w:rFonts w:ascii="Helvetica Neue" w:hAnsi="Helvetica Neue"/>
-                <w:color w:val="495057"/>
-                <w:sz w:val="20"/>
-                <w:szCs w:val="20"/>
+                <w:rFonts w:ascii="Calibri" w:hAnsi="Calibri" w:cs="Calibri"/>
+                <w:color w:val="495057"/>
               </w:rPr>
             </w:pPr>
-            <w:proofErr w:type="spellStart"/>
             <w:r>
               <w:rPr>
-                <w:rFonts w:ascii="Helvetica Neue" w:hAnsi="Helvetica Neue"/>
+                <w:rFonts w:ascii="Calibri" w:hAnsi="Calibri" w:cs="Calibri"/>
                 <w:b/>
                 <w:i/>
                 <w:color w:val="495057"/>
-                <w:sz w:val="20"/>
-                <w:szCs w:val="20"/>
-              </w:rPr>
-              <w:t>soundObj.play</w:t>
-            </w:r>
-            <w:proofErr w:type="spellEnd"/>
-            <w:r>
-              <w:rPr>
-                <w:rFonts w:ascii="Helvetica Neue" w:hAnsi="Helvetica Neue"/>
-                <w:b/>
-                <w:i/>
-                <w:color w:val="495057"/>
-                <w:sz w:val="20"/>
-                <w:szCs w:val="20"/>
-              </w:rPr>
-              <w:t>()</w:t>
+              </w:rPr>
+              <w:t>soundObj.play()</w:t>
             </w:r>
           </w:p>
         </w:tc>
@@ -1843,10 +1174,8 @@
             <w:pPr>
               <w:spacing w:after="100" w:afterAutospacing="1"/>
               <w:rPr>
-                <w:rFonts w:ascii="Helvetica Neue" w:hAnsi="Helvetica Neue"/>
-                <w:color w:val="495057"/>
-                <w:sz w:val="23"/>
-                <w:szCs w:val="23"/>
+                <w:rFonts w:ascii="Calibri" w:hAnsi="Calibri" w:cs="Calibri"/>
+                <w:color w:val="495057"/>
               </w:rPr>
             </w:pPr>
           </w:p>
@@ -1862,18 +1191,14 @@
             <w:pPr>
               <w:spacing w:after="100" w:afterAutospacing="1"/>
               <w:rPr>
-                <w:rFonts w:ascii="Helvetica Neue" w:hAnsi="Helvetica Neue"/>
-                <w:color w:val="495057"/>
-                <w:sz w:val="20"/>
-                <w:szCs w:val="20"/>
+                <w:rFonts w:ascii="Calibri" w:hAnsi="Calibri" w:cs="Calibri"/>
+                <w:color w:val="495057"/>
               </w:rPr>
             </w:pPr>
             <w:r>
               <w:rPr>
-                <w:rFonts w:ascii="Helvetica Neue" w:hAnsi="Helvetica Neue"/>
-                <w:color w:val="495057"/>
-                <w:sz w:val="20"/>
-                <w:szCs w:val="20"/>
+                <w:rFonts w:ascii="Calibri" w:hAnsi="Calibri" w:cs="Calibri"/>
+                <w:color w:val="495057"/>
               </w:rPr>
               <w:t>Play background music forever</w:t>
             </w:r>
@@ -1892,94 +1217,38 @@
             <w:pPr>
               <w:spacing w:after="100" w:afterAutospacing="1"/>
               <w:rPr>
-                <w:rFonts w:ascii="Helvetica Neue" w:hAnsi="Helvetica Neue"/>
+                <w:rFonts w:ascii="Calibri" w:hAnsi="Calibri" w:cs="Calibri"/>
                 <w:b/>
                 <w:i/>
                 <w:color w:val="495057"/>
-                <w:sz w:val="20"/>
-                <w:szCs w:val="20"/>
               </w:rPr>
             </w:pPr>
-            <w:proofErr w:type="spellStart"/>
             <w:r>
               <w:rPr>
-                <w:rFonts w:ascii="Helvetica Neue" w:hAnsi="Helvetica Neue"/>
+                <w:rFonts w:ascii="Calibri" w:hAnsi="Calibri" w:cs="Calibri"/>
                 <w:b/>
                 <w:i/>
                 <w:color w:val="495057"/>
-                <w:sz w:val="20"/>
-                <w:szCs w:val="20"/>
-              </w:rPr>
-              <w:t>pygame.mixer.music.load</w:t>
-            </w:r>
-            <w:proofErr w:type="spellEnd"/>
-            <w:r>
-              <w:rPr>
-                <w:rFonts w:ascii="Helvetica Neue" w:hAnsi="Helvetica Neue"/>
-                <w:b/>
-                <w:i/>
-                <w:color w:val="495057"/>
-                <w:sz w:val="20"/>
-                <w:szCs w:val="20"/>
-              </w:rPr>
-              <w:t>('funky_space_music.mp3')</w:t>
+              </w:rPr>
+              <w:t>pygame.mixer.music.load('funky_space_music.mp3')</w:t>
             </w:r>
           </w:p>
           <w:p>
             <w:pPr>
               <w:spacing w:after="100" w:afterAutospacing="1"/>
               <w:rPr>
-                <w:rFonts w:ascii="Helvetica Neue" w:hAnsi="Helvetica Neue"/>
-                <w:color w:val="495057"/>
-                <w:sz w:val="23"/>
-                <w:szCs w:val="23"/>
+                <w:rFonts w:ascii="Calibri" w:hAnsi="Calibri" w:cs="Calibri"/>
+                <w:color w:val="495057"/>
               </w:rPr>
             </w:pPr>
-            <w:proofErr w:type="spellStart"/>
             <w:r>
               <w:rPr>
-                <w:rFonts w:ascii="Helvetica Neue" w:hAnsi="Helvetica Neue"/>
+                <w:rFonts w:ascii="Calibri" w:hAnsi="Calibri" w:cs="Calibri"/>
                 <w:b/>
                 <w:i/>
                 <w:color w:val="495057"/>
-                <w:sz w:val="20"/>
-                <w:szCs w:val="20"/>
-              </w:rPr>
-              <w:t>pygame.mixer.music.play</w:t>
-            </w:r>
-            <w:proofErr w:type="spellEnd"/>
-            <w:r>
-              <w:rPr>
-                <w:rFonts w:ascii="Helvetica Neue" w:hAnsi="Helvetica Neue"/>
-                <w:b/>
-                <w:i/>
-                <w:color w:val="495057"/>
-                <w:sz w:val="20"/>
-                <w:szCs w:val="20"/>
-              </w:rPr>
-              <w:t>(</w:t>
-            </w:r>
-            <w:r>
-              <w:rPr>
-                <w:rFonts w:ascii="Helvetica Neue" w:hAnsi="Helvetica Neue"/>
-                <w:b/>
-                <w:i/>
-                <w:color w:val="495057"/>
-                <w:sz w:val="20"/>
-                <w:szCs w:val="20"/>
-              </w:rPr>
-              <w:t>2</w:t>
-            </w:r>
-            <w:r>
-              <w:rPr>
-                <w:rFonts w:ascii="Helvetica Neue" w:hAnsi="Helvetica Neue"/>
-                <w:b/>
-                <w:i/>
-                <w:color w:val="495057"/>
-                <w:sz w:val="20"/>
-                <w:szCs w:val="20"/>
-              </w:rPr>
-              <w:t>, 0.0)</w:t>
+              </w:rPr>
+              <w:t>pygame.mixer.music.play(2, 0.0)</w:t>
             </w:r>
           </w:p>
         </w:tc>
@@ -1997,10 +1266,8 @@
             <w:pPr>
               <w:spacing w:after="100" w:afterAutospacing="1"/>
               <w:rPr>
-                <w:rFonts w:ascii="Helvetica Neue" w:hAnsi="Helvetica Neue"/>
-                <w:color w:val="495057"/>
-                <w:sz w:val="23"/>
-                <w:szCs w:val="23"/>
+                <w:rFonts w:ascii="Calibri" w:hAnsi="Calibri" w:cs="Calibri"/>
+                <w:color w:val="495057"/>
               </w:rPr>
             </w:pPr>
           </w:p>
@@ -2016,18 +1283,14 @@
             <w:pPr>
               <w:spacing w:after="100" w:afterAutospacing="1"/>
               <w:rPr>
-                <w:rFonts w:ascii="Helvetica Neue" w:hAnsi="Helvetica Neue"/>
-                <w:color w:val="495057"/>
-                <w:sz w:val="20"/>
-                <w:szCs w:val="20"/>
+                <w:rFonts w:ascii="Calibri" w:hAnsi="Calibri" w:cs="Calibri"/>
+                <w:color w:val="495057"/>
               </w:rPr>
             </w:pPr>
             <w:r>
               <w:rPr>
-                <w:rFonts w:ascii="Helvetica Neue" w:hAnsi="Helvetica Neue"/>
-                <w:color w:val="495057"/>
-                <w:sz w:val="20"/>
-                <w:szCs w:val="20"/>
+                <w:rFonts w:ascii="Calibri" w:hAnsi="Calibri" w:cs="Calibri"/>
+                <w:color w:val="495057"/>
               </w:rPr>
               <w:t>Play a sound once</w:t>
             </w:r>
@@ -2036,10 +1299,8 @@
             <w:pPr>
               <w:spacing w:after="100" w:afterAutospacing="1"/>
               <w:rPr>
-                <w:rFonts w:ascii="Helvetica Neue" w:hAnsi="Helvetica Neue"/>
-                <w:color w:val="495057"/>
-                <w:sz w:val="20"/>
-                <w:szCs w:val="20"/>
+                <w:rFonts w:ascii="Calibri" w:hAnsi="Calibri" w:cs="Calibri"/>
+                <w:color w:val="495057"/>
               </w:rPr>
             </w:pPr>
           </w:p>
@@ -2057,220 +1318,80 @@
             <w:pPr>
               <w:spacing w:after="100" w:afterAutospacing="1"/>
               <w:rPr>
-                <w:rFonts w:ascii="Helvetica Neue" w:hAnsi="Helvetica Neue"/>
+                <w:rFonts w:ascii="Calibri" w:hAnsi="Calibri" w:cs="Calibri"/>
                 <w:b/>
                 <w:i/>
                 <w:color w:val="495057"/>
-                <w:sz w:val="20"/>
-                <w:szCs w:val="20"/>
               </w:rPr>
             </w:pPr>
-            <w:proofErr w:type="spellStart"/>
             <w:r>
               <w:rPr>
-                <w:rFonts w:ascii="Helvetica Neue" w:hAnsi="Helvetica Neue"/>
+                <w:rFonts w:ascii="Calibri" w:hAnsi="Calibri" w:cs="Calibri"/>
                 <w:b/>
                 <w:i/>
                 <w:color w:val="495057"/>
-                <w:sz w:val="20"/>
-                <w:szCs w:val="20"/>
-              </w:rPr>
-              <w:t>fontObj</w:t>
-            </w:r>
-            <w:proofErr w:type="spellEnd"/>
-            <w:r>
-              <w:rPr>
-                <w:rFonts w:ascii="Helvetica Neue" w:hAnsi="Helvetica Neue"/>
-                <w:b/>
-                <w:i/>
-                <w:color w:val="495057"/>
-                <w:sz w:val="20"/>
-                <w:szCs w:val="20"/>
-              </w:rPr>
-              <w:t xml:space="preserve"> = </w:t>
-            </w:r>
-            <w:proofErr w:type="spellStart"/>
-            <w:r>
-              <w:rPr>
-                <w:rFonts w:ascii="Helvetica Neue" w:hAnsi="Helvetica Neue"/>
-                <w:b/>
-                <w:i/>
-                <w:color w:val="495057"/>
-                <w:sz w:val="20"/>
-                <w:szCs w:val="20"/>
-              </w:rPr>
-              <w:t>pygame.font.Font</w:t>
-            </w:r>
-            <w:proofErr w:type="spellEnd"/>
-            <w:r>
-              <w:rPr>
-                <w:rFonts w:ascii="Helvetica Neue" w:hAnsi="Helvetica Neue"/>
-                <w:b/>
-                <w:i/>
-                <w:color w:val="495057"/>
-                <w:sz w:val="20"/>
-                <w:szCs w:val="20"/>
-              </w:rPr>
-              <w:t>('freesansbold.ttf', 32)</w:t>
+              </w:rPr>
+              <w:t>fontObj = pygame.font.Font('freesansbold.ttf', 32)</w:t>
             </w:r>
           </w:p>
           <w:p>
             <w:pPr>
               <w:spacing w:after="100" w:afterAutospacing="1"/>
               <w:rPr>
-                <w:rFonts w:ascii="Helvetica Neue" w:hAnsi="Helvetica Neue"/>
+                <w:rFonts w:ascii="Calibri" w:hAnsi="Calibri" w:cs="Calibri"/>
                 <w:b/>
                 <w:i/>
                 <w:color w:val="495057"/>
-                <w:sz w:val="20"/>
-                <w:szCs w:val="20"/>
               </w:rPr>
             </w:pPr>
-            <w:proofErr w:type="spellStart"/>
             <w:r>
               <w:rPr>
-                <w:rFonts w:ascii="Helvetica Neue" w:hAnsi="Helvetica Neue"/>
+                <w:rFonts w:ascii="Calibri" w:hAnsi="Calibri" w:cs="Calibri"/>
                 <w:b/>
                 <w:i/>
                 <w:color w:val="495057"/>
-                <w:sz w:val="20"/>
-                <w:szCs w:val="20"/>
-              </w:rPr>
-              <w:t>textSurfaceObj</w:t>
-            </w:r>
-            <w:proofErr w:type="spellEnd"/>
-            <w:r>
-              <w:rPr>
-                <w:rFonts w:ascii="Helvetica Neue" w:hAnsi="Helvetica Neue"/>
-                <w:b/>
-                <w:i/>
-                <w:color w:val="495057"/>
-                <w:sz w:val="20"/>
-                <w:szCs w:val="20"/>
-              </w:rPr>
-              <w:t xml:space="preserve"> = </w:t>
-            </w:r>
-            <w:proofErr w:type="spellStart"/>
-            <w:r>
-              <w:rPr>
-                <w:rFonts w:ascii="Helvetica Neue" w:hAnsi="Helvetica Neue"/>
-                <w:b/>
-                <w:i/>
-                <w:color w:val="495057"/>
-                <w:sz w:val="20"/>
-                <w:szCs w:val="20"/>
-              </w:rPr>
-              <w:t>fontObj.render</w:t>
-            </w:r>
-            <w:proofErr w:type="spellEnd"/>
-            <w:r>
-              <w:rPr>
-                <w:rFonts w:ascii="Helvetica Neue" w:hAnsi="Helvetica Neue"/>
-                <w:b/>
-                <w:i/>
-                <w:color w:val="495057"/>
-                <w:sz w:val="20"/>
-                <w:szCs w:val="20"/>
-              </w:rPr>
-              <w:t>('Let\'s Play!', True, GREEN, BLUE)</w:t>
+              </w:rPr>
+              <w:t>textSurfaceObj = fontObj.render('Let\'s Play!', True, GREEN, BLUE)</w:t>
             </w:r>
           </w:p>
           <w:p>
             <w:pPr>
               <w:spacing w:after="100" w:afterAutospacing="1"/>
               <w:rPr>
-                <w:rFonts w:ascii="Helvetica Neue" w:hAnsi="Helvetica Neue"/>
+                <w:rFonts w:ascii="Calibri" w:hAnsi="Calibri" w:cs="Calibri"/>
                 <w:b/>
                 <w:i/>
                 <w:color w:val="495057"/>
-                <w:sz w:val="20"/>
-                <w:szCs w:val="20"/>
               </w:rPr>
             </w:pPr>
-            <w:proofErr w:type="spellStart"/>
             <w:r>
               <w:rPr>
-                <w:rFonts w:ascii="Helvetica Neue" w:hAnsi="Helvetica Neue"/>
+                <w:rFonts w:ascii="Calibri" w:hAnsi="Calibri" w:cs="Calibri"/>
                 <w:b/>
                 <w:i/>
                 <w:color w:val="495057"/>
-                <w:sz w:val="20"/>
-                <w:szCs w:val="20"/>
-              </w:rPr>
-              <w:t>textRectObj</w:t>
-            </w:r>
-            <w:proofErr w:type="spellEnd"/>
-            <w:r>
-              <w:rPr>
-                <w:rFonts w:ascii="Helvetica Neue" w:hAnsi="Helvetica Neue"/>
-                <w:b/>
-                <w:i/>
-                <w:color w:val="495057"/>
-                <w:sz w:val="20"/>
-                <w:szCs w:val="20"/>
-              </w:rPr>
-              <w:t xml:space="preserve"> = </w:t>
-            </w:r>
-            <w:proofErr w:type="spellStart"/>
-            <w:r>
-              <w:rPr>
-                <w:rFonts w:ascii="Helvetica Neue" w:hAnsi="Helvetica Neue"/>
-                <w:b/>
-                <w:i/>
-                <w:color w:val="495057"/>
-                <w:sz w:val="20"/>
-                <w:szCs w:val="20"/>
-              </w:rPr>
-              <w:t>textSurfaceObj.get_rect</w:t>
-            </w:r>
-            <w:proofErr w:type="spellEnd"/>
-            <w:r>
-              <w:rPr>
-                <w:rFonts w:ascii="Helvetica Neue" w:hAnsi="Helvetica Neue"/>
-                <w:b/>
-                <w:i/>
-                <w:color w:val="495057"/>
-                <w:sz w:val="20"/>
-                <w:szCs w:val="20"/>
-              </w:rPr>
-              <w:t>()</w:t>
+              </w:rPr>
+              <w:t>textRectObj = textSurfaceObj.get_rect()</w:t>
             </w:r>
           </w:p>
           <w:p>
             <w:pPr>
               <w:spacing w:after="100" w:afterAutospacing="1"/>
               <w:rPr>
-                <w:rFonts w:ascii="Helvetica Neue" w:hAnsi="Helvetica Neue"/>
+                <w:rFonts w:ascii="Calibri" w:hAnsi="Calibri" w:cs="Calibri"/>
                 <w:b/>
                 <w:i/>
                 <w:color w:val="495057"/>
-                <w:sz w:val="20"/>
-                <w:szCs w:val="20"/>
               </w:rPr>
             </w:pPr>
-            <w:proofErr w:type="spellStart"/>
             <w:r>
               <w:rPr>
-                <w:rFonts w:ascii="Helvetica Neue" w:hAnsi="Helvetica Neue"/>
+                <w:rFonts w:ascii="Calibri" w:hAnsi="Calibri" w:cs="Calibri"/>
                 <w:b/>
                 <w:i/>
                 <w:color w:val="495057"/>
-                <w:sz w:val="20"/>
-                <w:szCs w:val="20"/>
-              </w:rPr>
-              <w:t>textRectObj.center</w:t>
-            </w:r>
-            <w:proofErr w:type="spellEnd"/>
-            <w:r>
-              <w:rPr>
-                <w:rFonts w:ascii="Helvetica Neue" w:hAnsi="Helvetica Neue"/>
-                <w:b/>
-                <w:i/>
-                <w:color w:val="495057"/>
-                <w:sz w:val="20"/>
-                <w:szCs w:val="20"/>
-              </w:rPr>
-              <w:t xml:space="preserve"> = (200, 150)</w:t>
+              </w:rPr>
+              <w:t>textRectObj.center = (200, 150)</w:t>
             </w:r>
           </w:p>
         </w:tc>
@@ -2288,10 +1409,8 @@
             <w:pPr>
               <w:spacing w:after="100" w:afterAutospacing="1"/>
               <w:rPr>
-                <w:rFonts w:ascii="Helvetica Neue" w:hAnsi="Helvetica Neue"/>
-                <w:color w:val="495057"/>
-                <w:sz w:val="23"/>
-                <w:szCs w:val="23"/>
+                <w:rFonts w:ascii="Calibri" w:hAnsi="Calibri" w:cs="Calibri"/>
+                <w:color w:val="495057"/>
               </w:rPr>
             </w:pPr>
           </w:p>
@@ -2307,36 +1426,28 @@
             <w:pPr>
               <w:spacing w:after="100" w:afterAutospacing="1"/>
               <w:rPr>
-                <w:rFonts w:ascii="Helvetica Neue" w:hAnsi="Helvetica Neue"/>
-                <w:color w:val="495057"/>
-                <w:sz w:val="20"/>
-                <w:szCs w:val="20"/>
+                <w:rFonts w:ascii="Calibri" w:hAnsi="Calibri" w:cs="Calibri"/>
+                <w:color w:val="495057"/>
               </w:rPr>
             </w:pPr>
             <w:r>
               <w:rPr>
-                <w:rFonts w:ascii="Helvetica Neue" w:hAnsi="Helvetica Neue"/>
-                <w:color w:val="495057"/>
-                <w:sz w:val="20"/>
-                <w:szCs w:val="20"/>
+                <w:rFonts w:ascii="Calibri" w:hAnsi="Calibri" w:cs="Calibri"/>
+                <w:color w:val="495057"/>
               </w:rPr>
               <w:t>Make the words “Let’s play</w:t>
             </w:r>
             <w:r>
               <w:rPr>
-                <w:rFonts w:ascii="Helvetica Neue" w:hAnsi="Helvetica Neue"/>
-                <w:color w:val="495057"/>
-                <w:sz w:val="20"/>
-                <w:szCs w:val="20"/>
+                <w:rFonts w:ascii="Calibri" w:hAnsi="Calibri" w:cs="Calibri"/>
+                <w:color w:val="495057"/>
               </w:rPr>
               <w:t>!</w:t>
             </w:r>
             <w:r>
               <w:rPr>
-                <w:rFonts w:ascii="Helvetica Neue" w:hAnsi="Helvetica Neue"/>
-                <w:color w:val="495057"/>
-                <w:sz w:val="20"/>
-                <w:szCs w:val="20"/>
+                <w:rFonts w:ascii="Calibri" w:hAnsi="Calibri" w:cs="Calibri"/>
+                <w:color w:val="495057"/>
               </w:rPr>
               <w:t>” appear in green on a blue background</w:t>
             </w:r>
@@ -2355,58 +1466,30 @@
             <w:pPr>
               <w:spacing w:after="100" w:afterAutospacing="1"/>
               <w:rPr>
-                <w:rFonts w:ascii="Helvetica Neue" w:hAnsi="Helvetica Neue"/>
+                <w:rFonts w:ascii="Calibri" w:hAnsi="Calibri" w:cs="Calibri"/>
                 <w:b/>
                 <w:i/>
                 <w:color w:val="495057"/>
-                <w:sz w:val="20"/>
-                <w:szCs w:val="20"/>
               </w:rPr>
             </w:pPr>
             <w:r>
               <w:rPr>
-                <w:rFonts w:ascii="Helvetica Neue" w:hAnsi="Helvetica Neue"/>
+                <w:rFonts w:ascii="Calibri" w:hAnsi="Calibri" w:cs="Calibri"/>
                 <w:b/>
                 <w:i/>
                 <w:color w:val="495057"/>
-                <w:sz w:val="20"/>
-                <w:szCs w:val="20"/>
-              </w:rPr>
-              <w:t>TRANSPARENT_RED = (255, 0, 0,</w:t>
-            </w:r>
-            <w:r>
-              <w:rPr>
-                <w:rFonts w:ascii="Helvetica Neue" w:hAnsi="Helvetica Neue"/>
-                <w:b/>
-                <w:i/>
-                <w:color w:val="495057"/>
-                <w:sz w:val="20"/>
-                <w:szCs w:val="20"/>
-              </w:rPr>
-              <w:t xml:space="preserve"> </w:t>
-            </w:r>
-            <w:r>
-              <w:rPr>
-                <w:rFonts w:ascii="Helvetica Neue" w:hAnsi="Helvetica Neue"/>
-                <w:b/>
-                <w:i/>
-                <w:color w:val="495057"/>
-                <w:sz w:val="20"/>
-                <w:szCs w:val="20"/>
-              </w:rPr>
-              <w:t>0)</w:t>
+              </w:rPr>
+              <w:t>TRANSPARENT_RED = (255, 0, 0, 0)</w:t>
             </w:r>
           </w:p>
           <w:p>
             <w:pPr>
               <w:spacing w:after="100" w:afterAutospacing="1"/>
               <w:rPr>
-                <w:rFonts w:ascii="Helvetica Neue" w:hAnsi="Helvetica Neue"/>
+                <w:rFonts w:ascii="Calibri" w:hAnsi="Calibri" w:cs="Calibri"/>
                 <w:b/>
                 <w:i/>
                 <w:color w:val="495057"/>
-                <w:sz w:val="20"/>
-                <w:szCs w:val="20"/>
               </w:rPr>
             </w:pPr>
           </w:p>
@@ -2414,122 +1497,60 @@
             <w:pPr>
               <w:spacing w:after="100" w:afterAutospacing="1"/>
               <w:rPr>
-                <w:rFonts w:ascii="Helvetica Neue" w:hAnsi="Helvetica Neue"/>
+                <w:rFonts w:ascii="Calibri" w:hAnsi="Calibri" w:cs="Calibri"/>
                 <w:b/>
                 <w:i/>
                 <w:color w:val="495057"/>
-                <w:sz w:val="20"/>
-                <w:szCs w:val="20"/>
               </w:rPr>
             </w:pPr>
             <w:r>
               <w:rPr>
-                <w:rFonts w:ascii="Helvetica Neue" w:hAnsi="Helvetica Neue"/>
+                <w:rFonts w:ascii="Calibri" w:hAnsi="Calibri" w:cs="Calibri"/>
                 <w:b/>
                 <w:i/>
                 <w:color w:val="495057"/>
-                <w:sz w:val="20"/>
-                <w:szCs w:val="20"/>
-              </w:rPr>
-              <w:t xml:space="preserve">ALPHASURF = </w:t>
-            </w:r>
-            <w:proofErr w:type="spellStart"/>
-            <w:r>
-              <w:rPr>
-                <w:rFonts w:ascii="Helvetica Neue" w:hAnsi="Helvetica Neue"/>
-                <w:b/>
-                <w:i/>
-                <w:color w:val="495057"/>
-                <w:sz w:val="20"/>
-                <w:szCs w:val="20"/>
-              </w:rPr>
-              <w:t>DISPLAYSURF.convert_alpha</w:t>
-            </w:r>
-            <w:proofErr w:type="spellEnd"/>
-            <w:r>
-              <w:rPr>
-                <w:rFonts w:ascii="Helvetica Neue" w:hAnsi="Helvetica Neue"/>
-                <w:b/>
-                <w:i/>
-                <w:color w:val="495057"/>
-                <w:sz w:val="20"/>
-                <w:szCs w:val="20"/>
-              </w:rPr>
-              <w:t>()</w:t>
+              </w:rPr>
+              <w:t>ALPHASURF = DISPLAYSURF.convert_alpha()</w:t>
             </w:r>
           </w:p>
           <w:p>
             <w:pPr>
               <w:spacing w:after="100" w:afterAutospacing="1"/>
               <w:rPr>
-                <w:rFonts w:ascii="Helvetica Neue" w:hAnsi="Helvetica Neue"/>
+                <w:rFonts w:ascii="Calibri" w:hAnsi="Calibri" w:cs="Calibri"/>
                 <w:b/>
                 <w:i/>
                 <w:color w:val="495057"/>
-                <w:sz w:val="20"/>
-                <w:szCs w:val="20"/>
               </w:rPr>
             </w:pPr>
-            <w:proofErr w:type="spellStart"/>
             <w:r>
               <w:rPr>
-                <w:rFonts w:ascii="Helvetica Neue" w:hAnsi="Helvetica Neue"/>
+                <w:rFonts w:ascii="Calibri" w:hAnsi="Calibri" w:cs="Calibri"/>
                 <w:b/>
                 <w:i/>
                 <w:color w:val="495057"/>
-                <w:sz w:val="20"/>
-                <w:szCs w:val="20"/>
-              </w:rPr>
-              <w:t>pygame.draw.rect</w:t>
-            </w:r>
-            <w:proofErr w:type="spellEnd"/>
-            <w:r>
-              <w:rPr>
-                <w:rFonts w:ascii="Helvetica Neue" w:hAnsi="Helvetica Neue"/>
-                <w:b/>
-                <w:i/>
-                <w:color w:val="495057"/>
-                <w:sz w:val="20"/>
-                <w:szCs w:val="20"/>
-              </w:rPr>
-              <w:t>(ALPHASURF, TRANSPARENT_RED, (100, 100, 100, 100))</w:t>
+              </w:rPr>
+              <w:t>pygame.draw.rect(ALPHASURF, TRANSPARENT_RED, (100, 100, 100, 100))</w:t>
             </w:r>
           </w:p>
           <w:p>
             <w:pPr>
               <w:spacing w:after="100" w:afterAutospacing="1"/>
               <w:rPr>
-                <w:rFonts w:ascii="Helvetica Neue" w:hAnsi="Helvetica Neue"/>
+                <w:rFonts w:ascii="Calibri" w:hAnsi="Calibri" w:cs="Calibri"/>
                 <w:b/>
                 <w:i/>
                 <w:color w:val="495057"/>
-                <w:sz w:val="20"/>
-                <w:szCs w:val="20"/>
               </w:rPr>
             </w:pPr>
-            <w:proofErr w:type="spellStart"/>
             <w:r>
               <w:rPr>
-                <w:rFonts w:ascii="Helvetica Neue" w:hAnsi="Helvetica Neue"/>
+                <w:rFonts w:ascii="Calibri" w:hAnsi="Calibri" w:cs="Calibri"/>
                 <w:b/>
                 <w:i/>
                 <w:color w:val="495057"/>
-                <w:sz w:val="20"/>
-                <w:szCs w:val="20"/>
-              </w:rPr>
-              <w:t>DISPLAYSURF.blit</w:t>
-            </w:r>
-            <w:proofErr w:type="spellEnd"/>
-            <w:r>
-              <w:rPr>
-                <w:rFonts w:ascii="Helvetica Neue" w:hAnsi="Helvetica Neue"/>
-                <w:b/>
-                <w:i/>
-                <w:color w:val="495057"/>
-                <w:sz w:val="20"/>
-                <w:szCs w:val="20"/>
-              </w:rPr>
-              <w:t>(ALPHASURF, (0,0))</w:t>
+              </w:rPr>
+              <w:t>DISPLAYSURF.blit(ALPHASURF, (0,0))</w:t>
             </w:r>
           </w:p>
         </w:tc>
@@ -2547,10 +1568,8 @@
             <w:pPr>
               <w:spacing w:after="100" w:afterAutospacing="1"/>
               <w:rPr>
-                <w:rFonts w:ascii="Helvetica Neue" w:hAnsi="Helvetica Neue"/>
-                <w:color w:val="495057"/>
-                <w:sz w:val="23"/>
-                <w:szCs w:val="23"/>
+                <w:rFonts w:ascii="Calibri" w:hAnsi="Calibri" w:cs="Calibri"/>
+                <w:color w:val="495057"/>
               </w:rPr>
             </w:pPr>
           </w:p>
@@ -2566,18 +1585,14 @@
             <w:pPr>
               <w:spacing w:after="100" w:afterAutospacing="1"/>
               <w:rPr>
-                <w:rFonts w:ascii="Helvetica Neue" w:hAnsi="Helvetica Neue"/>
-                <w:color w:val="495057"/>
-                <w:sz w:val="20"/>
-                <w:szCs w:val="20"/>
+                <w:rFonts w:ascii="Calibri" w:hAnsi="Calibri" w:cs="Calibri"/>
+                <w:color w:val="495057"/>
               </w:rPr>
             </w:pPr>
             <w:r>
               <w:rPr>
-                <w:rFonts w:ascii="Helvetica Neue" w:hAnsi="Helvetica Neue"/>
-                <w:color w:val="495057"/>
-                <w:sz w:val="20"/>
-                <w:szCs w:val="20"/>
+                <w:rFonts w:ascii="Calibri" w:hAnsi="Calibri" w:cs="Calibri"/>
+                <w:color w:val="495057"/>
               </w:rPr>
               <w:t>This code will draw a transparent (see through) red square</w:t>
             </w:r>
@@ -2596,69 +1611,30 @@
             <w:pPr>
               <w:spacing w:after="100" w:afterAutospacing="1"/>
               <w:rPr>
-                <w:rFonts w:ascii="Helvetica Neue" w:hAnsi="Helvetica Neue"/>
+                <w:rFonts w:ascii="Calibri" w:hAnsi="Calibri" w:cs="Calibri"/>
                 <w:b/>
                 <w:i/>
                 <w:color w:val="495057"/>
-                <w:sz w:val="20"/>
-                <w:szCs w:val="20"/>
               </w:rPr>
             </w:pPr>
             <w:r>
               <w:rPr>
-                <w:rFonts w:ascii="Helvetica Neue" w:hAnsi="Helvetica Neue"/>
+                <w:rFonts w:ascii="Calibri" w:hAnsi="Calibri" w:cs="Calibri"/>
                 <w:b/>
                 <w:i/>
                 <w:color w:val="495057"/>
-                <w:sz w:val="20"/>
-                <w:szCs w:val="20"/>
-              </w:rPr>
-              <w:t>TRANSPARENT_RED = (255, 0, 0,</w:t>
-            </w:r>
-            <w:r>
-              <w:rPr>
-                <w:rFonts w:ascii="Helvetica Neue" w:hAnsi="Helvetica Neue"/>
-                <w:b/>
-                <w:i/>
-                <w:color w:val="495057"/>
-                <w:sz w:val="20"/>
-                <w:szCs w:val="20"/>
-              </w:rPr>
-              <w:t xml:space="preserve"> </w:t>
-            </w:r>
-            <w:r>
-              <w:rPr>
-                <w:rFonts w:ascii="Helvetica Neue" w:hAnsi="Helvetica Neue"/>
-                <w:b/>
-                <w:i/>
-                <w:color w:val="495057"/>
-                <w:sz w:val="20"/>
-                <w:szCs w:val="20"/>
-              </w:rPr>
-              <w:t>128</w:t>
-            </w:r>
-            <w:r>
-              <w:rPr>
-                <w:rFonts w:ascii="Helvetica Neue" w:hAnsi="Helvetica Neue"/>
-                <w:b/>
-                <w:i/>
-                <w:color w:val="495057"/>
-                <w:sz w:val="20"/>
-                <w:szCs w:val="20"/>
-              </w:rPr>
-              <w:t>)</w:t>
+              </w:rPr>
+              <w:t>TRANSPARENT_RED = (255, 0, 0, 128)</w:t>
             </w:r>
           </w:p>
           <w:p>
             <w:pPr>
               <w:spacing w:after="100" w:afterAutospacing="1"/>
               <w:rPr>
-                <w:rFonts w:ascii="Helvetica Neue" w:hAnsi="Helvetica Neue"/>
+                <w:rFonts w:ascii="Calibri" w:hAnsi="Calibri" w:cs="Calibri"/>
                 <w:b/>
                 <w:i/>
                 <w:color w:val="495057"/>
-                <w:sz w:val="20"/>
-                <w:szCs w:val="20"/>
               </w:rPr>
             </w:pPr>
           </w:p>
@@ -2666,122 +1642,60 @@
             <w:pPr>
               <w:spacing w:after="100" w:afterAutospacing="1"/>
               <w:rPr>
-                <w:rFonts w:ascii="Helvetica Neue" w:hAnsi="Helvetica Neue"/>
+                <w:rFonts w:ascii="Calibri" w:hAnsi="Calibri" w:cs="Calibri"/>
                 <w:b/>
                 <w:i/>
                 <w:color w:val="495057"/>
-                <w:sz w:val="20"/>
-                <w:szCs w:val="20"/>
               </w:rPr>
             </w:pPr>
             <w:r>
               <w:rPr>
-                <w:rFonts w:ascii="Helvetica Neue" w:hAnsi="Helvetica Neue"/>
+                <w:rFonts w:ascii="Calibri" w:hAnsi="Calibri" w:cs="Calibri"/>
                 <w:b/>
                 <w:i/>
                 <w:color w:val="495057"/>
-                <w:sz w:val="20"/>
-                <w:szCs w:val="20"/>
-              </w:rPr>
-              <w:t xml:space="preserve">ALPHASURF = </w:t>
-            </w:r>
-            <w:proofErr w:type="spellStart"/>
-            <w:r>
-              <w:rPr>
-                <w:rFonts w:ascii="Helvetica Neue" w:hAnsi="Helvetica Neue"/>
-                <w:b/>
-                <w:i/>
-                <w:color w:val="495057"/>
-                <w:sz w:val="20"/>
-                <w:szCs w:val="20"/>
-              </w:rPr>
-              <w:t>DISPLAYSURF.convert_alpha</w:t>
-            </w:r>
-            <w:proofErr w:type="spellEnd"/>
-            <w:r>
-              <w:rPr>
-                <w:rFonts w:ascii="Helvetica Neue" w:hAnsi="Helvetica Neue"/>
-                <w:b/>
-                <w:i/>
-                <w:color w:val="495057"/>
-                <w:sz w:val="20"/>
-                <w:szCs w:val="20"/>
-              </w:rPr>
-              <w:t>()</w:t>
+              </w:rPr>
+              <w:t>ALPHASURF = DISPLAYSURF.convert_alpha()</w:t>
             </w:r>
           </w:p>
           <w:p>
             <w:pPr>
               <w:spacing w:after="100" w:afterAutospacing="1"/>
               <w:rPr>
-                <w:rFonts w:ascii="Helvetica Neue" w:hAnsi="Helvetica Neue"/>
+                <w:rFonts w:ascii="Calibri" w:hAnsi="Calibri" w:cs="Calibri"/>
                 <w:b/>
                 <w:i/>
                 <w:color w:val="495057"/>
-                <w:sz w:val="20"/>
-                <w:szCs w:val="20"/>
               </w:rPr>
             </w:pPr>
-            <w:proofErr w:type="spellStart"/>
             <w:r>
               <w:rPr>
-                <w:rFonts w:ascii="Helvetica Neue" w:hAnsi="Helvetica Neue"/>
+                <w:rFonts w:ascii="Calibri" w:hAnsi="Calibri" w:cs="Calibri"/>
                 <w:b/>
                 <w:i/>
                 <w:color w:val="495057"/>
-                <w:sz w:val="20"/>
-                <w:szCs w:val="20"/>
-              </w:rPr>
-              <w:t>pygame.draw.rect</w:t>
-            </w:r>
-            <w:proofErr w:type="spellEnd"/>
-            <w:r>
-              <w:rPr>
-                <w:rFonts w:ascii="Helvetica Neue" w:hAnsi="Helvetica Neue"/>
-                <w:b/>
-                <w:i/>
-                <w:color w:val="495057"/>
-                <w:sz w:val="20"/>
-                <w:szCs w:val="20"/>
-              </w:rPr>
-              <w:t>(ALPHASURF, TRANSPARENT_RED, (100, 100, 100, 100))</w:t>
+              </w:rPr>
+              <w:t>pygame.draw.rect(ALPHASURF, TRANSPARENT_RED, (100, 100, 100, 100))</w:t>
             </w:r>
           </w:p>
           <w:p>
             <w:pPr>
               <w:spacing w:after="100" w:afterAutospacing="1"/>
               <w:rPr>
-                <w:rFonts w:ascii="Helvetica Neue" w:hAnsi="Helvetica Neue"/>
+                <w:rFonts w:ascii="Calibri" w:hAnsi="Calibri" w:cs="Calibri"/>
                 <w:b/>
                 <w:i/>
                 <w:color w:val="495057"/>
-                <w:sz w:val="20"/>
-                <w:szCs w:val="20"/>
               </w:rPr>
             </w:pPr>
-            <w:proofErr w:type="spellStart"/>
             <w:r>
               <w:rPr>
-                <w:rFonts w:ascii="Helvetica Neue" w:hAnsi="Helvetica Neue"/>
+                <w:rFonts w:ascii="Calibri" w:hAnsi="Calibri" w:cs="Calibri"/>
                 <w:b/>
                 <w:i/>
                 <w:color w:val="495057"/>
-                <w:sz w:val="20"/>
-                <w:szCs w:val="20"/>
-              </w:rPr>
-              <w:t>DISPLAYSURF.blit</w:t>
-            </w:r>
-            <w:proofErr w:type="spellEnd"/>
-            <w:r>
-              <w:rPr>
-                <w:rFonts w:ascii="Helvetica Neue" w:hAnsi="Helvetica Neue"/>
-                <w:b/>
-                <w:i/>
-                <w:color w:val="495057"/>
-                <w:sz w:val="20"/>
-                <w:szCs w:val="20"/>
-              </w:rPr>
-              <w:t>(ALPHASURF, (0,0))</w:t>
+              </w:rPr>
+              <w:t>DISPLAYSURF.blit(ALPHASURF, (0,0))</w:t>
             </w:r>
           </w:p>
         </w:tc>
@@ -2799,10 +1713,8 @@
             <w:pPr>
               <w:spacing w:after="100" w:afterAutospacing="1"/>
               <w:rPr>
-                <w:rFonts w:ascii="Helvetica Neue" w:hAnsi="Helvetica Neue"/>
-                <w:color w:val="495057"/>
-                <w:sz w:val="23"/>
-                <w:szCs w:val="23"/>
+                <w:rFonts w:ascii="Calibri" w:hAnsi="Calibri" w:cs="Calibri"/>
+                <w:color w:val="495057"/>
               </w:rPr>
             </w:pPr>
           </w:p>
@@ -2818,23 +1730,17 @@
             <w:pPr>
               <w:spacing w:after="100" w:afterAutospacing="1"/>
               <w:rPr>
-                <w:rFonts w:ascii="Helvetica Neue" w:hAnsi="Helvetica Neue"/>
-                <w:color w:val="495057"/>
-                <w:sz w:val="20"/>
-                <w:szCs w:val="20"/>
+                <w:rFonts w:ascii="Calibri" w:hAnsi="Calibri" w:cs="Calibri"/>
+                <w:color w:val="495057"/>
               </w:rPr>
             </w:pPr>
             <w:r>
               <w:rPr>
-                <w:rFonts w:ascii="Helvetica Neue" w:hAnsi="Helvetica Neue"/>
-                <w:color w:val="495057"/>
-                <w:sz w:val="20"/>
-                <w:szCs w:val="20"/>
+                <w:rFonts w:ascii="Calibri" w:hAnsi="Calibri" w:cs="Calibri"/>
+                <w:color w:val="495057"/>
               </w:rPr>
               <w:t>This code will draw nothing! The red square is invisible</w:t>
             </w:r>
-            <w:bookmarkStart w:id="0" w:name="_GoBack"/>
-            <w:bookmarkEnd w:id="0"/>
           </w:p>
         </w:tc>
       </w:tr>
@@ -2843,10 +1749,8 @@
       <w:pPr>
         <w:spacing w:after="100" w:afterAutospacing="1"/>
         <w:rPr>
-          <w:rFonts w:ascii="Helvetica Neue" w:hAnsi="Helvetica Neue"/>
-          <w:color w:val="495057"/>
-          <w:sz w:val="23"/>
-          <w:szCs w:val="23"/>
+          <w:rFonts w:ascii="Calibri" w:hAnsi="Calibri" w:cs="Calibri"/>
+          <w:color w:val="495057"/>
         </w:rPr>
       </w:pPr>
     </w:p>
@@ -2854,10 +1758,8 @@
       <w:pPr>
         <w:spacing w:after="100" w:afterAutospacing="1"/>
         <w:rPr>
-          <w:rFonts w:ascii="Helvetica Neue" w:hAnsi="Helvetica Neue"/>
-          <w:color w:val="495057"/>
-          <w:sz w:val="23"/>
-          <w:szCs w:val="23"/>
+          <w:rFonts w:ascii="Calibri" w:hAnsi="Calibri" w:cs="Calibri"/>
+          <w:color w:val="495057"/>
         </w:rPr>
       </w:pPr>
     </w:p>

</xml_diff>